<commit_message>
= HLD Draft (formatting)
</commit_message>
<xml_diff>
--- a/docs/hld_draft.docx
+++ b/docs/hld_draft.docx
@@ -19,7 +19,7 @@
             <mc:AlternateContent>
               <mc:Choice Requires="wpg">
                 <w:drawing>
-                  <wp:anchor distT="0" distB="0" distL="114300" distR="114300" simplePos="0" relativeHeight="251662336" behindDoc="0" locked="0" layoutInCell="1" allowOverlap="1" wp14:anchorId="65AC8287" wp14:editId="261873E6">
+                  <wp:anchor distT="0" distB="0" distL="114300" distR="114300" simplePos="0" relativeHeight="251660288" behindDoc="0" locked="0" layoutInCell="1" allowOverlap="1" wp14:anchorId="7891FCB6" wp14:editId="1398D70B">
                     <wp:simplePos x="0" y="0"/>
                     <wp:positionH relativeFrom="page">
                       <wp:align>center</wp:align>
@@ -266,7 +266,7 @@
               </mc:Choice>
               <mc:Fallback>
                 <w:pict>
-                  <v:group w14:anchorId="15E946F6" id="Group 149" o:spid="_x0000_s1026" style="position:absolute;margin-left:0;margin-top:0;width:8in;height:95.7pt;z-index:251662336;mso-width-percent:941;mso-height-percent:121;mso-top-percent:23;mso-position-horizontal:center;mso-position-horizontal-relative:page;mso-position-vertical-relative:page;mso-width-percent:941;mso-height-percent:121;mso-top-percent:23" coordorigin="" coordsize="73152,12161" o:gfxdata="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">
+                  <v:group w14:anchorId="1934BE7E" id="Group 149" o:spid="_x0000_s1026" style="position:absolute;margin-left:0;margin-top:0;width:8in;height:95.7pt;z-index:251660288;mso-width-percent:941;mso-height-percent:121;mso-top-percent:23;mso-position-horizontal:center;mso-position-horizontal-relative:page;mso-position-vertical-relative:page;mso-width-percent:941;mso-height-percent:121;mso-top-percent:23" coordorigin="" coordsize="73152,12161" o:gfxdata="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">
                     <v:shape id="Rectangle 51" o:spid="_x0000_s1027" style="position:absolute;width:73152;height:11303;visibility:visible;mso-wrap-style:square;v-text-anchor:middle" coordsize="7312660,1129665" o:gfxdata="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" path="m,l7312660,r,1129665l3619500,733425,,1091565,,xe" fillcolor="#4472c4 [3204]" stroked="f" strokeweight="1pt">
                       <v:stroke joinstyle="miter"/>
                       <v:path arrowok="t" o:connecttype="custom" o:connectlocs="0,0;7315200,0;7315200,1130373;3620757,733885;0,1092249;0,0" o:connectangles="0,0,0,0,0,0"/>
@@ -287,7 +287,7 @@
             <mc:AlternateContent>
               <mc:Choice Requires="wps">
                 <w:drawing>
-                  <wp:anchor distT="0" distB="0" distL="114300" distR="114300" simplePos="0" relativeHeight="251659264" behindDoc="0" locked="0" layoutInCell="1" allowOverlap="1" wp14:anchorId="30BC1004" wp14:editId="74978A81">
+                  <wp:anchor distT="0" distB="0" distL="114300" distR="114300" simplePos="0" relativeHeight="251659264" behindDoc="0" locked="0" layoutInCell="1" allowOverlap="1" wp14:anchorId="697E7D76" wp14:editId="34A0081C">
                     <wp:simplePos x="0" y="0"/>
                     <wp:positionH relativeFrom="page">
                       <wp:align>center</wp:align>
@@ -407,7 +407,7 @@
                                         <w:sz w:val="36"/>
                                         <w:szCs w:val="36"/>
                                       </w:rPr>
-                                      <w:t>High Level Design (HLD) Document</w:t>
+                                      <w:t>Software requirements Specification (SRS) Document</w:t>
                                     </w:r>
                                   </w:p>
                                 </w:sdtContent>
@@ -434,7 +434,7 @@
               </mc:Choice>
               <mc:Fallback>
                 <w:pict>
-                  <v:shapetype w14:anchorId="30BC1004" id="_x0000_t202" coordsize="21600,21600" o:spt="202" path="m,l,21600r21600,l21600,xe">
+                  <v:shapetype w14:anchorId="697E7D76" id="_x0000_t202" coordsize="21600,21600" o:spt="202" path="m,l,21600r21600,l21600,xe">
                     <v:stroke joinstyle="miter"/>
                     <v:path gradientshapeok="t" o:connecttype="rect"/>
                   </v:shapetype>
@@ -505,7 +505,7 @@
                                   <w:sz w:val="36"/>
                                   <w:szCs w:val="36"/>
                                 </w:rPr>
-                                <w:t>High Level Design (HLD) Document</w:t>
+                                <w:t>Software requirements Specification (SRS) Document</w:t>
                               </w:r>
                             </w:p>
                           </w:sdtContent>
@@ -527,7 +527,7 @@
             <mc:AlternateContent>
               <mc:Choice Requires="wps">
                 <w:drawing>
-                  <wp:anchor distT="45720" distB="45720" distL="114300" distR="114300" simplePos="0" relativeHeight="251664384" behindDoc="0" locked="0" layoutInCell="1" allowOverlap="1" wp14:anchorId="3072FD54" wp14:editId="4C64C04A">
+                  <wp:anchor distT="45720" distB="45720" distL="114300" distR="114300" simplePos="0" relativeHeight="251661312" behindDoc="0" locked="0" layoutInCell="1" allowOverlap="1" wp14:anchorId="7A63F7C1" wp14:editId="6824A24B">
                     <wp:simplePos x="0" y="0"/>
                     <wp:positionH relativeFrom="margin">
                       <wp:align>center</wp:align>
@@ -651,16 +651,8 @@
                                     <w:color w:val="000000"/>
                                   </w:rPr>
                                   <w:tab/>
-                                  <w:t xml:space="preserve">Zachary </w:t>
+                                  <w:t>Zachary Wawrzaszek</w:t>
                                 </w:r>
-                                <w:proofErr w:type="spellStart"/>
-                                <w:r>
-                                  <w:rPr>
-                                    <w:color w:val="000000"/>
-                                  </w:rPr>
-                                  <w:t>Wawrzaszek</w:t>
-                                </w:r>
-                                <w:proofErr w:type="spellEnd"/>
                               </w:p>
                               <w:p>
                                 <w:pPr>
@@ -680,16 +672,8 @@
                                     <w:color w:val="000000"/>
                                   </w:rPr>
                                   <w:tab/>
-                                  <w:t xml:space="preserve">Stavros </w:t>
+                                  <w:t>Stavros Bannoura</w:t>
                                 </w:r>
-                                <w:proofErr w:type="spellStart"/>
-                                <w:r>
-                                  <w:rPr>
-                                    <w:color w:val="000000"/>
-                                  </w:rPr>
-                                  <w:t>Bannoura</w:t>
-                                </w:r>
-                                <w:proofErr w:type="spellEnd"/>
                               </w:p>
                             </w:txbxContent>
                           </wps:txbx>
@@ -710,7 +694,7 @@
               </mc:Choice>
               <mc:Fallback>
                 <w:pict>
-                  <v:shape w14:anchorId="3072FD54" id="Text Box 2" o:spid="_x0000_s1027" type="#_x0000_t202" style="position:absolute;margin-left:0;margin-top:471pt;width:185.9pt;height:110.6pt;z-index:251664384;visibility:visible;mso-wrap-style:square;mso-width-percent:400;mso-height-percent:200;mso-wrap-distance-left:9pt;mso-wrap-distance-top:3.6pt;mso-wrap-distance-right:9pt;mso-wrap-distance-bottom:3.6pt;mso-position-horizontal:center;mso-position-horizontal-relative:margin;mso-position-vertical:absolute;mso-position-vertical-relative:text;mso-width-percent:400;mso-height-percent:200;mso-width-relative:margin;mso-height-relative:margin;v-text-anchor:top" o:gfxdata="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">
+                  <v:shape w14:anchorId="7A63F7C1" id="Text Box 2" o:spid="_x0000_s1027" type="#_x0000_t202" style="position:absolute;margin-left:0;margin-top:471pt;width:185.9pt;height:110.6pt;z-index:251661312;visibility:visible;mso-wrap-style:square;mso-width-percent:400;mso-height-percent:200;mso-wrap-distance-left:9pt;mso-wrap-distance-top:3.6pt;mso-wrap-distance-right:9pt;mso-wrap-distance-bottom:3.6pt;mso-position-horizontal:center;mso-position-horizontal-relative:margin;mso-position-vertical:absolute;mso-position-vertical-relative:text;mso-width-percent:400;mso-height-percent:200;mso-width-relative:margin;mso-height-relative:margin;v-text-anchor:top" o:gfxdata="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">
                     <v:textbox style="mso-fit-shape-to-text:t">
                       <w:txbxContent>
                         <w:p>
@@ -794,16 +778,8 @@
                               <w:color w:val="000000"/>
                             </w:rPr>
                             <w:tab/>
-                            <w:t xml:space="preserve">Zachary </w:t>
+                            <w:t>Zachary Wawrzaszek</w:t>
                           </w:r>
-                          <w:proofErr w:type="spellStart"/>
-                          <w:r>
-                            <w:rPr>
-                              <w:color w:val="000000"/>
-                            </w:rPr>
-                            <w:t>Wawrzaszek</w:t>
-                          </w:r>
-                          <w:proofErr w:type="spellEnd"/>
                         </w:p>
                         <w:p>
                           <w:pPr>
@@ -823,16 +799,8 @@
                               <w:color w:val="000000"/>
                             </w:rPr>
                             <w:tab/>
-                            <w:t xml:space="preserve">Stavros </w:t>
+                            <w:t>Stavros Bannoura</w:t>
                           </w:r>
-                          <w:proofErr w:type="spellStart"/>
-                          <w:r>
-                            <w:rPr>
-                              <w:color w:val="000000"/>
-                            </w:rPr>
-                            <w:t>Bannoura</w:t>
-                          </w:r>
-                          <w:proofErr w:type="spellEnd"/>
                         </w:p>
                       </w:txbxContent>
                     </v:textbox>
@@ -1909,13 +1877,7 @@
         <w:rPr>
           <w:b/>
         </w:rPr>
-        <w:t xml:space="preserve"> Document Review Histor</w:t>
-      </w:r>
-      <w:r>
-        <w:rPr>
-          <w:b/>
-        </w:rPr>
-        <w:t>y</w:t>
+        <w:t xml:space="preserve"> Document Review History</w:t>
       </w:r>
     </w:p>
     <w:tbl>
@@ -2637,13 +2599,7 @@
     <w:p/>
     <w:sdt>
       <w:sdtPr>
-        <w:rPr>
-          <w:rFonts w:asciiTheme="minorHAnsi" w:eastAsiaTheme="minorHAnsi" w:hAnsiTheme="minorHAnsi" w:cstheme="minorBidi"/>
-          <w:color w:val="auto"/>
-          <w:sz w:val="22"/>
-          <w:szCs w:val="22"/>
-        </w:rPr>
-        <w:id w:val="-1236623316"/>
+        <w:id w:val="-1464186003"/>
         <w:docPartObj>
           <w:docPartGallery w:val="Table of Contents"/>
           <w:docPartUnique/>
@@ -2651,29 +2607,31 @@
       </w:sdtPr>
       <w:sdtEndPr>
         <w:rPr>
+          <w:rFonts w:asciiTheme="minorHAnsi" w:eastAsiaTheme="minorHAnsi" w:hAnsiTheme="minorHAnsi" w:cstheme="minorBidi"/>
           <w:b/>
           <w:bCs/>
           <w:noProof/>
+          <w:color w:val="auto"/>
+          <w:sz w:val="22"/>
+          <w:szCs w:val="22"/>
         </w:rPr>
       </w:sdtEndPr>
       <w:sdtContent>
         <w:p>
           <w:pPr>
             <w:pStyle w:val="TOCHeading"/>
-            <w:rPr>
-              <w:color w:val="auto"/>
-            </w:rPr>
           </w:pPr>
           <w:r>
-            <w:rPr>
-              <w:color w:val="auto"/>
-            </w:rPr>
-            <w:t>Table of Contents</w:t>
+            <w:t>Contents</w:t>
           </w:r>
         </w:p>
         <w:p>
           <w:pPr>
             <w:pStyle w:val="TOC1"/>
+            <w:tabs>
+              <w:tab w:val="left" w:pos="440"/>
+              <w:tab w:val="right" w:leader="dot" w:pos="9350"/>
+            </w:tabs>
             <w:rPr>
               <w:rFonts w:eastAsiaTheme="minorEastAsia"/>
               <w:noProof/>
@@ -2688,13 +2646,13 @@
           <w:r>
             <w:fldChar w:fldCharType="separate"/>
           </w:r>
-          <w:hyperlink w:anchor="_Toc44232062" w:history="1">
+          <w:hyperlink w:anchor="_Toc44267987" w:history="1">
             <w:r>
               <w:rPr>
                 <w:rStyle w:val="Hyperlink"/>
                 <w:noProof/>
               </w:rPr>
-              <w:t>1.</w:t>
+              <w:t>1</w:t>
             </w:r>
             <w:r>
               <w:rPr>
@@ -2729,7 +2687,7 @@
                 <w:noProof/>
                 <w:webHidden/>
               </w:rPr>
-              <w:instrText xml:space="preserve"> PAGEREF _Toc44232062 \h </w:instrText>
+              <w:instrText xml:space="preserve"> PAGEREF _Toc44267987 \h </w:instrText>
             </w:r>
             <w:r>
               <w:rPr>
@@ -2765,14 +2723,14 @@
             <w:pStyle w:val="TOC2"/>
             <w:tabs>
               <w:tab w:val="left" w:pos="880"/>
-              <w:tab w:val="right" w:leader="dot" w:pos="10070"/>
+              <w:tab w:val="right" w:leader="dot" w:pos="9350"/>
             </w:tabs>
             <w:rPr>
               <w:rFonts w:eastAsiaTheme="minorEastAsia"/>
               <w:noProof/>
             </w:rPr>
           </w:pPr>
-          <w:hyperlink w:anchor="_Toc44232063" w:history="1">
+          <w:hyperlink w:anchor="_Toc44267988" w:history="1">
             <w:r>
               <w:rPr>
                 <w:rStyle w:val="Hyperlink"/>
@@ -2813,7 +2771,7 @@
                 <w:noProof/>
                 <w:webHidden/>
               </w:rPr>
-              <w:instrText xml:space="preserve"> PAGEREF _Toc44232063 \h </w:instrText>
+              <w:instrText xml:space="preserve"> PAGEREF _Toc44267988 \h </w:instrText>
             </w:r>
             <w:r>
               <w:rPr>
@@ -2849,14 +2807,14 @@
             <w:pStyle w:val="TOC2"/>
             <w:tabs>
               <w:tab w:val="left" w:pos="880"/>
-              <w:tab w:val="right" w:leader="dot" w:pos="10070"/>
+              <w:tab w:val="right" w:leader="dot" w:pos="9350"/>
             </w:tabs>
             <w:rPr>
               <w:rFonts w:eastAsiaTheme="minorEastAsia"/>
               <w:noProof/>
             </w:rPr>
           </w:pPr>
-          <w:hyperlink w:anchor="_Toc44232064" w:history="1">
+          <w:hyperlink w:anchor="_Toc44267989" w:history="1">
             <w:r>
               <w:rPr>
                 <w:rStyle w:val="Hyperlink"/>
@@ -2897,7 +2855,7 @@
                 <w:noProof/>
                 <w:webHidden/>
               </w:rPr>
-              <w:instrText xml:space="preserve"> PAGEREF _Toc44232064 \h </w:instrText>
+              <w:instrText xml:space="preserve"> PAGEREF _Toc44267989 \h </w:instrText>
             </w:r>
             <w:r>
               <w:rPr>
@@ -2933,14 +2891,14 @@
             <w:pStyle w:val="TOC2"/>
             <w:tabs>
               <w:tab w:val="left" w:pos="880"/>
-              <w:tab w:val="right" w:leader="dot" w:pos="10070"/>
+              <w:tab w:val="right" w:leader="dot" w:pos="9350"/>
             </w:tabs>
             <w:rPr>
               <w:rFonts w:eastAsiaTheme="minorEastAsia"/>
               <w:noProof/>
             </w:rPr>
           </w:pPr>
-          <w:hyperlink w:anchor="_Toc44232065" w:history="1">
+          <w:hyperlink w:anchor="_Toc44267990" w:history="1">
             <w:r>
               <w:rPr>
                 <w:rStyle w:val="Hyperlink"/>
@@ -2981,7 +2939,7 @@
                 <w:noProof/>
                 <w:webHidden/>
               </w:rPr>
-              <w:instrText xml:space="preserve"> PAGEREF _Toc44232065 \h </w:instrText>
+              <w:instrText xml:space="preserve"> PAGEREF _Toc44267990 \h </w:instrText>
             </w:r>
             <w:r>
               <w:rPr>
@@ -3015,18 +2973,22 @@
         <w:p>
           <w:pPr>
             <w:pStyle w:val="TOC1"/>
+            <w:tabs>
+              <w:tab w:val="left" w:pos="440"/>
+              <w:tab w:val="right" w:leader="dot" w:pos="9350"/>
+            </w:tabs>
             <w:rPr>
               <w:rFonts w:eastAsiaTheme="minorEastAsia"/>
               <w:noProof/>
             </w:rPr>
           </w:pPr>
-          <w:hyperlink w:anchor="_Toc44232066" w:history="1">
+          <w:hyperlink w:anchor="_Toc44267991" w:history="1">
             <w:r>
               <w:rPr>
                 <w:rStyle w:val="Hyperlink"/>
                 <w:noProof/>
               </w:rPr>
-              <w:t>2.</w:t>
+              <w:t>2</w:t>
             </w:r>
             <w:r>
               <w:rPr>
@@ -3061,7 +3023,7 @@
                 <w:noProof/>
                 <w:webHidden/>
               </w:rPr>
-              <w:instrText xml:space="preserve"> PAGEREF _Toc44232066 \h </w:instrText>
+              <w:instrText xml:space="preserve"> PAGEREF _Toc44267991 \h </w:instrText>
             </w:r>
             <w:r>
               <w:rPr>
@@ -3097,14 +3059,14 @@
             <w:pStyle w:val="TOC2"/>
             <w:tabs>
               <w:tab w:val="left" w:pos="880"/>
-              <w:tab w:val="right" w:leader="dot" w:pos="10070"/>
+              <w:tab w:val="right" w:leader="dot" w:pos="9350"/>
             </w:tabs>
             <w:rPr>
               <w:rFonts w:eastAsiaTheme="minorEastAsia"/>
               <w:noProof/>
             </w:rPr>
           </w:pPr>
-          <w:hyperlink w:anchor="_Toc44232067" w:history="1">
+          <w:hyperlink w:anchor="_Toc44267992" w:history="1">
             <w:r>
               <w:rPr>
                 <w:rStyle w:val="Hyperlink"/>
@@ -3145,7 +3107,7 @@
                 <w:noProof/>
                 <w:webHidden/>
               </w:rPr>
-              <w:instrText xml:space="preserve"> PAGEREF _Toc44232067 \h </w:instrText>
+              <w:instrText xml:space="preserve"> PAGEREF _Toc44267992 \h </w:instrText>
             </w:r>
             <w:r>
               <w:rPr>
@@ -3181,14 +3143,14 @@
             <w:pStyle w:val="TOC2"/>
             <w:tabs>
               <w:tab w:val="left" w:pos="880"/>
-              <w:tab w:val="right" w:leader="dot" w:pos="10070"/>
+              <w:tab w:val="right" w:leader="dot" w:pos="9350"/>
             </w:tabs>
             <w:rPr>
               <w:rFonts w:eastAsiaTheme="minorEastAsia"/>
               <w:noProof/>
             </w:rPr>
           </w:pPr>
-          <w:hyperlink w:anchor="_Toc44232068" w:history="1">
+          <w:hyperlink w:anchor="_Toc44267993" w:history="1">
             <w:r>
               <w:rPr>
                 <w:rStyle w:val="Hyperlink"/>
@@ -3229,7 +3191,88 @@
                 <w:noProof/>
                 <w:webHidden/>
               </w:rPr>
-              <w:instrText xml:space="preserve"> PAGEREF _Toc44232068 \h </w:instrText>
+              <w:instrText xml:space="preserve"> PAGEREF _Toc44267993 \h </w:instrText>
+            </w:r>
+            <w:r>
+              <w:rPr>
+                <w:noProof/>
+                <w:webHidden/>
+              </w:rPr>
+            </w:r>
+            <w:r>
+              <w:rPr>
+                <w:noProof/>
+                <w:webHidden/>
+              </w:rPr>
+              <w:fldChar w:fldCharType="separate"/>
+            </w:r>
+            <w:r>
+              <w:rPr>
+                <w:noProof/>
+                <w:webHidden/>
+              </w:rPr>
+              <w:t>6</w:t>
+            </w:r>
+            <w:r>
+              <w:rPr>
+                <w:noProof/>
+                <w:webHidden/>
+              </w:rPr>
+              <w:fldChar w:fldCharType="end"/>
+            </w:r>
+          </w:hyperlink>
+        </w:p>
+        <w:p>
+          <w:pPr>
+            <w:pStyle w:val="Heading3"/>
+            <w:rPr>
+              <w:rFonts w:eastAsiaTheme="minorEastAsia"/>
+              <w:noProof/>
+            </w:rPr>
+          </w:pPr>
+          <w:hyperlink w:anchor="_Toc44267994" w:history="1">
+            <w:r>
+              <w:rPr>
+                <w:rStyle w:val="Hyperlink"/>
+                <w:noProof/>
+              </w:rPr>
+              <w:t>2.3</w:t>
+            </w:r>
+            <w:r>
+              <w:rPr>
+                <w:rFonts w:eastAsiaTheme="minorEastAsia"/>
+                <w:noProof/>
+              </w:rPr>
+              <w:tab/>
+            </w:r>
+            <w:r>
+              <w:rPr>
+                <w:rStyle w:val="Hyperlink"/>
+                <w:rFonts w:cstheme="majorHAnsi"/>
+                <w:noProof/>
+              </w:rPr>
+              <w:t>Tools</w:t>
+            </w:r>
+            <w:r>
+              <w:rPr>
+                <w:noProof/>
+                <w:webHidden/>
+              </w:rPr>
+              <w:tab/>
+            </w:r>
+            <w:r>
+              <w:rPr>
+                <w:noProof/>
+                <w:webHidden/>
+              </w:rPr>
+              <w:fldChar w:fldCharType="begin"/>
+            </w:r>
+            <w:r>
+              <w:rPr>
+                <w:noProof/>
+                <w:webHidden/>
+              </w:rPr>
+              <w:instrText xml:space="preserve"> PAGEREF _Toc44267994 \h </w:instrText>
             </w:r>
             <w:r>
               <w:rPr>
@@ -3265,20 +3308,20 @@
             <w:pStyle w:val="TOC2"/>
             <w:tabs>
               <w:tab w:val="left" w:pos="880"/>
-              <w:tab w:val="right" w:leader="dot" w:pos="10070"/>
+              <w:tab w:val="right" w:leader="dot" w:pos="9350"/>
             </w:tabs>
             <w:rPr>
               <w:rFonts w:eastAsiaTheme="minorEastAsia"/>
               <w:noProof/>
             </w:rPr>
           </w:pPr>
-          <w:hyperlink w:anchor="_Toc44232069" w:history="1">
+          <w:hyperlink w:anchor="_Toc44267995" w:history="1">
             <w:r>
               <w:rPr>
                 <w:rStyle w:val="Hyperlink"/>
                 <w:noProof/>
               </w:rPr>
-              <w:t>2.3</w:t>
+              <w:t>2.4</w:t>
             </w:r>
             <w:r>
               <w:rPr>
@@ -3293,7 +3336,7 @@
                 <w:rFonts w:cstheme="majorHAnsi"/>
                 <w:noProof/>
               </w:rPr>
-              <w:t>Tools</w:t>
+              <w:t>Libraries</w:t>
             </w:r>
             <w:r>
               <w:rPr>
@@ -3314,7 +3357,7 @@
                 <w:noProof/>
                 <w:webHidden/>
               </w:rPr>
-              <w:instrText xml:space="preserve"> PAGEREF _Toc44232069 \h </w:instrText>
+              <w:instrText xml:space="preserve"> PAGEREF _Toc44267995 \h </w:instrText>
             </w:r>
             <w:r>
               <w:rPr>
@@ -3334,7 +3377,91 @@
                 <w:noProof/>
                 <w:webHidden/>
               </w:rPr>
-              <w:t>6</w:t>
+              <w:t>7</w:t>
+            </w:r>
+            <w:r>
+              <w:rPr>
+                <w:noProof/>
+                <w:webHidden/>
+              </w:rPr>
+              <w:fldChar w:fldCharType="end"/>
+            </w:r>
+          </w:hyperlink>
+        </w:p>
+        <w:p>
+          <w:pPr>
+            <w:pStyle w:val="TOC1"/>
+            <w:tabs>
+              <w:tab w:val="left" w:pos="440"/>
+              <w:tab w:val="right" w:leader="dot" w:pos="9350"/>
+            </w:tabs>
+            <w:rPr>
+              <w:rFonts w:eastAsiaTheme="minorEastAsia"/>
+              <w:noProof/>
+            </w:rPr>
+          </w:pPr>
+          <w:hyperlink w:anchor="_Toc44267996" w:history="1">
+            <w:r>
+              <w:rPr>
+                <w:rStyle w:val="Hyperlink"/>
+                <w:noProof/>
+              </w:rPr>
+              <w:t>3</w:t>
+            </w:r>
+            <w:r>
+              <w:rPr>
+                <w:rFonts w:eastAsiaTheme="minorEastAsia"/>
+                <w:noProof/>
+              </w:rPr>
+              <w:tab/>
+            </w:r>
+            <w:r>
+              <w:rPr>
+                <w:rStyle w:val="Hyperlink"/>
+                <w:noProof/>
+              </w:rPr>
+              <w:t>Design Details</w:t>
+            </w:r>
+            <w:r>
+              <w:rPr>
+                <w:noProof/>
+                <w:webHidden/>
+              </w:rPr>
+              <w:tab/>
+            </w:r>
+            <w:r>
+              <w:rPr>
+                <w:noProof/>
+                <w:webHidden/>
+              </w:rPr>
+              <w:fldChar w:fldCharType="begin"/>
+            </w:r>
+            <w:r>
+              <w:rPr>
+                <w:noProof/>
+                <w:webHidden/>
+              </w:rPr>
+              <w:instrText xml:space="preserve"> PAGEREF _Toc44267996 \h </w:instrText>
+            </w:r>
+            <w:r>
+              <w:rPr>
+                <w:noProof/>
+                <w:webHidden/>
+              </w:rPr>
+            </w:r>
+            <w:r>
+              <w:rPr>
+                <w:noProof/>
+                <w:webHidden/>
+              </w:rPr>
+              <w:fldChar w:fldCharType="separate"/>
+            </w:r>
+            <w:r>
+              <w:rPr>
+                <w:noProof/>
+                <w:webHidden/>
+              </w:rPr>
+              <w:t>7</w:t>
             </w:r>
             <w:r>
               <w:rPr>
@@ -3350,20 +3477,20 @@
             <w:pStyle w:val="TOC2"/>
             <w:tabs>
               <w:tab w:val="left" w:pos="880"/>
-              <w:tab w:val="right" w:leader="dot" w:pos="10070"/>
+              <w:tab w:val="right" w:leader="dot" w:pos="9350"/>
             </w:tabs>
             <w:rPr>
               <w:rFonts w:eastAsiaTheme="minorEastAsia"/>
               <w:noProof/>
             </w:rPr>
           </w:pPr>
-          <w:hyperlink w:anchor="_Toc44232070" w:history="1">
+          <w:hyperlink w:anchor="_Toc44267997" w:history="1">
             <w:r>
               <w:rPr>
                 <w:rStyle w:val="Hyperlink"/>
                 <w:noProof/>
               </w:rPr>
-              <w:t>2.4</w:t>
+              <w:t>3.1</w:t>
             </w:r>
             <w:r>
               <w:rPr>
@@ -3375,10 +3502,9 @@
             <w:r>
               <w:rPr>
                 <w:rStyle w:val="Hyperlink"/>
-                <w:rFonts w:cstheme="majorHAnsi"/>
-                <w:noProof/>
-              </w:rPr>
-              <w:t>Libraries</w:t>
+                <w:noProof/>
+              </w:rPr>
+              <w:t>Security</w:t>
             </w:r>
             <w:r>
               <w:rPr>
@@ -3399,87 +3525,7 @@
                 <w:noProof/>
                 <w:webHidden/>
               </w:rPr>
-              <w:instrText xml:space="preserve"> PAGEREF _Toc44232070 \h </w:instrText>
-            </w:r>
-            <w:r>
-              <w:rPr>
-                <w:noProof/>
-                <w:webHidden/>
-              </w:rPr>
-            </w:r>
-            <w:r>
-              <w:rPr>
-                <w:noProof/>
-                <w:webHidden/>
-              </w:rPr>
-              <w:fldChar w:fldCharType="separate"/>
-            </w:r>
-            <w:r>
-              <w:rPr>
-                <w:noProof/>
-                <w:webHidden/>
-              </w:rPr>
-              <w:t>7</w:t>
-            </w:r>
-            <w:r>
-              <w:rPr>
-                <w:noProof/>
-                <w:webHidden/>
-              </w:rPr>
-              <w:fldChar w:fldCharType="end"/>
-            </w:r>
-          </w:hyperlink>
-        </w:p>
-        <w:p>
-          <w:pPr>
-            <w:pStyle w:val="TOC1"/>
-            <w:rPr>
-              <w:rFonts w:eastAsiaTheme="minorEastAsia"/>
-              <w:noProof/>
-            </w:rPr>
-          </w:pPr>
-          <w:hyperlink w:anchor="_Toc44232071" w:history="1">
-            <w:r>
-              <w:rPr>
-                <w:rStyle w:val="Hyperlink"/>
-                <w:noProof/>
-              </w:rPr>
-              <w:t>3.</w:t>
-            </w:r>
-            <w:r>
-              <w:rPr>
-                <w:rFonts w:eastAsiaTheme="minorEastAsia"/>
-                <w:noProof/>
-              </w:rPr>
-              <w:tab/>
-            </w:r>
-            <w:r>
-              <w:rPr>
-                <w:rStyle w:val="Hyperlink"/>
-                <w:noProof/>
-              </w:rPr>
-              <w:t>Design Details</w:t>
-            </w:r>
-            <w:r>
-              <w:rPr>
-                <w:noProof/>
-                <w:webHidden/>
-              </w:rPr>
-              <w:tab/>
-            </w:r>
-            <w:r>
-              <w:rPr>
-                <w:noProof/>
-                <w:webHidden/>
-              </w:rPr>
-              <w:fldChar w:fldCharType="begin"/>
-            </w:r>
-            <w:r>
-              <w:rPr>
-                <w:noProof/>
-                <w:webHidden/>
-              </w:rPr>
-              <w:instrText xml:space="preserve"> PAGEREF _Toc44232071 \h </w:instrText>
+              <w:instrText xml:space="preserve"> PAGEREF _Toc44267997 \h </w:instrText>
             </w:r>
             <w:r>
               <w:rPr>
@@ -3515,20 +3561,20 @@
             <w:pStyle w:val="TOC2"/>
             <w:tabs>
               <w:tab w:val="left" w:pos="880"/>
-              <w:tab w:val="right" w:leader="dot" w:pos="10070"/>
+              <w:tab w:val="right" w:leader="dot" w:pos="9350"/>
             </w:tabs>
             <w:rPr>
               <w:rFonts w:eastAsiaTheme="minorEastAsia"/>
               <w:noProof/>
             </w:rPr>
           </w:pPr>
-          <w:hyperlink w:anchor="_Toc44232072" w:history="1">
+          <w:hyperlink w:anchor="_Toc44267998" w:history="1">
             <w:r>
               <w:rPr>
                 <w:rStyle w:val="Hyperlink"/>
                 <w:noProof/>
               </w:rPr>
-              <w:t>3.1</w:t>
+              <w:t>3.2</w:t>
             </w:r>
             <w:r>
               <w:rPr>
@@ -3542,7 +3588,7 @@
                 <w:rStyle w:val="Hyperlink"/>
                 <w:noProof/>
               </w:rPr>
-              <w:t>Security</w:t>
+              <w:t>Hardware</w:t>
             </w:r>
             <w:r>
               <w:rPr>
@@ -3563,7 +3609,7 @@
                 <w:noProof/>
                 <w:webHidden/>
               </w:rPr>
-              <w:instrText xml:space="preserve"> PAGEREF _Toc44232072 \h </w:instrText>
+              <w:instrText xml:space="preserve"> PAGEREF _Toc44267998 \h </w:instrText>
             </w:r>
             <w:r>
               <w:rPr>
@@ -3599,20 +3645,20 @@
             <w:pStyle w:val="TOC2"/>
             <w:tabs>
               <w:tab w:val="left" w:pos="880"/>
-              <w:tab w:val="right" w:leader="dot" w:pos="10070"/>
+              <w:tab w:val="right" w:leader="dot" w:pos="9350"/>
             </w:tabs>
             <w:rPr>
               <w:rFonts w:eastAsiaTheme="minorEastAsia"/>
               <w:noProof/>
             </w:rPr>
           </w:pPr>
-          <w:hyperlink w:anchor="_Toc44232073" w:history="1">
+          <w:hyperlink w:anchor="_Toc44267999" w:history="1">
             <w:r>
               <w:rPr>
                 <w:rStyle w:val="Hyperlink"/>
                 <w:noProof/>
               </w:rPr>
-              <w:t>3.2</w:t>
+              <w:t>3.3</w:t>
             </w:r>
             <w:r>
               <w:rPr>
@@ -3626,7 +3672,7 @@
                 <w:rStyle w:val="Hyperlink"/>
                 <w:noProof/>
               </w:rPr>
-              <w:t>Hardware</w:t>
+              <w:t>User Interfaces</w:t>
             </w:r>
             <w:r>
               <w:rPr>
@@ -3647,7 +3693,7 @@
                 <w:noProof/>
                 <w:webHidden/>
               </w:rPr>
-              <w:instrText xml:space="preserve"> PAGEREF _Toc44232073 \h </w:instrText>
+              <w:instrText xml:space="preserve"> PAGEREF _Toc44267999 \h </w:instrText>
             </w:r>
             <w:r>
               <w:rPr>
@@ -3668,6 +3714,90 @@
                 <w:webHidden/>
               </w:rPr>
               <w:t>7</w:t>
+            </w:r>
+            <w:r>
+              <w:rPr>
+                <w:noProof/>
+                <w:webHidden/>
+              </w:rPr>
+              <w:fldChar w:fldCharType="end"/>
+            </w:r>
+          </w:hyperlink>
+        </w:p>
+        <w:p>
+          <w:pPr>
+            <w:pStyle w:val="TOC3"/>
+            <w:tabs>
+              <w:tab w:val="left" w:pos="1320"/>
+              <w:tab w:val="right" w:leader="dot" w:pos="9350"/>
+            </w:tabs>
+            <w:rPr>
+              <w:rFonts w:eastAsiaTheme="minorEastAsia"/>
+              <w:noProof/>
+            </w:rPr>
+          </w:pPr>
+          <w:hyperlink w:anchor="_Toc44268000" w:history="1">
+            <w:r>
+              <w:rPr>
+                <w:rStyle w:val="Hyperlink"/>
+                <w:noProof/>
+              </w:rPr>
+              <w:t>3.3.1.</w:t>
+            </w:r>
+            <w:r>
+              <w:rPr>
+                <w:rFonts w:eastAsiaTheme="minorEastAsia"/>
+                <w:noProof/>
+              </w:rPr>
+              <w:tab/>
+            </w:r>
+            <w:r>
+              <w:rPr>
+                <w:rStyle w:val="Hyperlink"/>
+                <w:noProof/>
+              </w:rPr>
+              <w:t>TagIt.FM Concept UI Diagram</w:t>
+            </w:r>
+            <w:r>
+              <w:rPr>
+                <w:noProof/>
+                <w:webHidden/>
+              </w:rPr>
+              <w:tab/>
+            </w:r>
+            <w:r>
+              <w:rPr>
+                <w:noProof/>
+                <w:webHidden/>
+              </w:rPr>
+              <w:fldChar w:fldCharType="begin"/>
+            </w:r>
+            <w:r>
+              <w:rPr>
+                <w:noProof/>
+                <w:webHidden/>
+              </w:rPr>
+              <w:instrText xml:space="preserve"> PAGEREF _Toc44268000 \h </w:instrText>
+            </w:r>
+            <w:r>
+              <w:rPr>
+                <w:noProof/>
+                <w:webHidden/>
+              </w:rPr>
+            </w:r>
+            <w:r>
+              <w:rPr>
+                <w:noProof/>
+                <w:webHidden/>
+              </w:rPr>
+              <w:fldChar w:fldCharType="separate"/>
+            </w:r>
+            <w:r>
+              <w:rPr>
+                <w:noProof/>
+                <w:webHidden/>
+              </w:rPr>
+              <w:t>8</w:t>
             </w:r>
             <w:r>
               <w:rPr>
@@ -3683,20 +3813,21 @@
             <w:pStyle w:val="TOC2"/>
             <w:tabs>
               <w:tab w:val="left" w:pos="880"/>
-              <w:tab w:val="right" w:leader="dot" w:pos="10070"/>
+              <w:tab w:val="right" w:leader="dot" w:pos="9350"/>
             </w:tabs>
             <w:rPr>
               <w:rFonts w:eastAsiaTheme="minorEastAsia"/>
               <w:noProof/>
             </w:rPr>
           </w:pPr>
-          <w:hyperlink w:anchor="_Toc44232074" w:history="1">
+          <w:hyperlink w:anchor="_Toc44268001" w:history="1">
             <w:r>
               <w:rPr>
                 <w:rStyle w:val="Hyperlink"/>
-                <w:noProof/>
-              </w:rPr>
-              <w:t>3.3</w:t>
+                <w:rFonts w:cstheme="majorHAnsi"/>
+                <w:noProof/>
+              </w:rPr>
+              <w:t>3.4.</w:t>
             </w:r>
             <w:r>
               <w:rPr>
@@ -3708,9 +3839,10 @@
             <w:r>
               <w:rPr>
                 <w:rStyle w:val="Hyperlink"/>
-                <w:noProof/>
-              </w:rPr>
-              <w:t>User Interfaces</w:t>
+                <w:rFonts w:cstheme="majorHAnsi"/>
+                <w:noProof/>
+              </w:rPr>
+              <w:t>Internal Interfaces</w:t>
             </w:r>
             <w:r>
               <w:rPr>
@@ -3731,7 +3863,7 @@
                 <w:noProof/>
                 <w:webHidden/>
               </w:rPr>
-              <w:instrText xml:space="preserve"> PAGEREF _Toc44232074 \h </w:instrText>
+              <w:instrText xml:space="preserve"> PAGEREF _Toc44268001 \h </w:instrText>
             </w:r>
             <w:r>
               <w:rPr>
@@ -3751,7 +3883,179 @@
                 <w:noProof/>
                 <w:webHidden/>
               </w:rPr>
-              <w:t>7</w:t>
+              <w:t>8</w:t>
+            </w:r>
+            <w:r>
+              <w:rPr>
+                <w:noProof/>
+                <w:webHidden/>
+              </w:rPr>
+              <w:fldChar w:fldCharType="end"/>
+            </w:r>
+          </w:hyperlink>
+        </w:p>
+        <w:p>
+          <w:pPr>
+            <w:pStyle w:val="TOC2"/>
+            <w:tabs>
+              <w:tab w:val="left" w:pos="880"/>
+              <w:tab w:val="right" w:leader="dot" w:pos="9350"/>
+            </w:tabs>
+            <w:rPr>
+              <w:rFonts w:eastAsiaTheme="minorEastAsia"/>
+              <w:noProof/>
+            </w:rPr>
+          </w:pPr>
+          <w:hyperlink w:anchor="_Toc44268002" w:history="1">
+            <w:r>
+              <w:rPr>
+                <w:rStyle w:val="Hyperlink"/>
+                <w:rFonts w:cstheme="majorHAnsi"/>
+                <w:noProof/>
+              </w:rPr>
+              <w:t>3.5.</w:t>
+            </w:r>
+            <w:r>
+              <w:rPr>
+                <w:rFonts w:eastAsiaTheme="minorEastAsia"/>
+                <w:noProof/>
+              </w:rPr>
+              <w:tab/>
+            </w:r>
+            <w:r>
+              <w:rPr>
+                <w:rStyle w:val="Hyperlink"/>
+                <w:rFonts w:cstheme="majorHAnsi"/>
+                <w:noProof/>
+              </w:rPr>
+              <w:t>External Interfaces</w:t>
+            </w:r>
+            <w:r>
+              <w:rPr>
+                <w:noProof/>
+                <w:webHidden/>
+              </w:rPr>
+              <w:tab/>
+            </w:r>
+            <w:r>
+              <w:rPr>
+                <w:noProof/>
+                <w:webHidden/>
+              </w:rPr>
+              <w:fldChar w:fldCharType="begin"/>
+            </w:r>
+            <w:r>
+              <w:rPr>
+                <w:noProof/>
+                <w:webHidden/>
+              </w:rPr>
+              <w:instrText xml:space="preserve"> PAGEREF _Toc44268002 \h </w:instrText>
+            </w:r>
+            <w:r>
+              <w:rPr>
+                <w:noProof/>
+                <w:webHidden/>
+              </w:rPr>
+            </w:r>
+            <w:r>
+              <w:rPr>
+                <w:noProof/>
+                <w:webHidden/>
+              </w:rPr>
+              <w:fldChar w:fldCharType="separate"/>
+            </w:r>
+            <w:r>
+              <w:rPr>
+                <w:noProof/>
+                <w:webHidden/>
+              </w:rPr>
+              <w:t>8</w:t>
+            </w:r>
+            <w:r>
+              <w:rPr>
+                <w:noProof/>
+                <w:webHidden/>
+              </w:rPr>
+              <w:fldChar w:fldCharType="end"/>
+            </w:r>
+          </w:hyperlink>
+        </w:p>
+        <w:p>
+          <w:pPr>
+            <w:pStyle w:val="TOC2"/>
+            <w:tabs>
+              <w:tab w:val="left" w:pos="880"/>
+              <w:tab w:val="right" w:leader="dot" w:pos="9350"/>
+            </w:tabs>
+            <w:rPr>
+              <w:rFonts w:eastAsiaTheme="minorEastAsia"/>
+              <w:noProof/>
+            </w:rPr>
+          </w:pPr>
+          <w:hyperlink w:anchor="_Toc44268003" w:history="1">
+            <w:r>
+              <w:rPr>
+                <w:rStyle w:val="Hyperlink"/>
+                <w:rFonts w:cstheme="majorHAnsi"/>
+                <w:noProof/>
+              </w:rPr>
+              <w:t>3.6.</w:t>
+            </w:r>
+            <w:r>
+              <w:rPr>
+                <w:rFonts w:eastAsiaTheme="minorEastAsia"/>
+                <w:noProof/>
+              </w:rPr>
+              <w:tab/>
+            </w:r>
+            <w:r>
+              <w:rPr>
+                <w:rStyle w:val="Hyperlink"/>
+                <w:rFonts w:cstheme="majorHAnsi"/>
+                <w:noProof/>
+              </w:rPr>
+              <w:t>Architecture</w:t>
+            </w:r>
+            <w:r>
+              <w:rPr>
+                <w:noProof/>
+                <w:webHidden/>
+              </w:rPr>
+              <w:tab/>
+            </w:r>
+            <w:r>
+              <w:rPr>
+                <w:noProof/>
+                <w:webHidden/>
+              </w:rPr>
+              <w:fldChar w:fldCharType="begin"/>
+            </w:r>
+            <w:r>
+              <w:rPr>
+                <w:noProof/>
+                <w:webHidden/>
+              </w:rPr>
+              <w:instrText xml:space="preserve"> PAGEREF _Toc44268003 \h </w:instrText>
+            </w:r>
+            <w:r>
+              <w:rPr>
+                <w:noProof/>
+                <w:webHidden/>
+              </w:rPr>
+            </w:r>
+            <w:r>
+              <w:rPr>
+                <w:noProof/>
+                <w:webHidden/>
+              </w:rPr>
+              <w:fldChar w:fldCharType="separate"/>
+            </w:r>
+            <w:r>
+              <w:rPr>
+                <w:noProof/>
+                <w:webHidden/>
+              </w:rPr>
+              <w:t>8</w:t>
             </w:r>
             <w:r>
               <w:rPr>
@@ -3767,20 +4071,20 @@
             <w:pStyle w:val="TOC3"/>
             <w:tabs>
               <w:tab w:val="left" w:pos="1320"/>
-              <w:tab w:val="right" w:leader="dot" w:pos="10070"/>
+              <w:tab w:val="right" w:leader="dot" w:pos="9350"/>
             </w:tabs>
             <w:rPr>
               <w:rFonts w:eastAsiaTheme="minorEastAsia"/>
               <w:noProof/>
             </w:rPr>
           </w:pPr>
-          <w:hyperlink w:anchor="_Toc44232075" w:history="1">
+          <w:hyperlink w:anchor="_Toc44268004" w:history="1">
             <w:r>
               <w:rPr>
                 <w:rStyle w:val="Hyperlink"/>
                 <w:noProof/>
               </w:rPr>
-              <w:t>3.3.1.</w:t>
+              <w:t>3.6.1.</w:t>
             </w:r>
             <w:r>
               <w:rPr>
@@ -3794,7 +4098,7 @@
                 <w:rStyle w:val="Hyperlink"/>
                 <w:noProof/>
               </w:rPr>
-              <w:t>TagIt.FM Concept UI Diagram</w:t>
+              <w:t>Software Architecture Diagram</w:t>
             </w:r>
             <w:r>
               <w:rPr>
@@ -3815,7 +4119,7 @@
                 <w:noProof/>
                 <w:webHidden/>
               </w:rPr>
-              <w:instrText xml:space="preserve"> PAGEREF _Toc44232075 \h </w:instrText>
+              <w:instrText xml:space="preserve"> PAGEREF _Toc44268004 \h </w:instrText>
             </w:r>
             <w:r>
               <w:rPr>
@@ -3835,7 +4139,7 @@
                 <w:noProof/>
                 <w:webHidden/>
               </w:rPr>
-              <w:t>8</w:t>
+              <w:t>9</w:t>
             </w:r>
             <w:r>
               <w:rPr>
@@ -3851,21 +4155,21 @@
             <w:pStyle w:val="TOC2"/>
             <w:tabs>
               <w:tab w:val="left" w:pos="880"/>
-              <w:tab w:val="right" w:leader="dot" w:pos="10070"/>
+              <w:tab w:val="right" w:leader="dot" w:pos="9350"/>
             </w:tabs>
             <w:rPr>
               <w:rFonts w:eastAsiaTheme="minorEastAsia"/>
               <w:noProof/>
             </w:rPr>
           </w:pPr>
-          <w:hyperlink w:anchor="_Toc44232076" w:history="1">
+          <w:hyperlink w:anchor="_Toc44268005" w:history="1">
             <w:r>
               <w:rPr>
                 <w:rStyle w:val="Hyperlink"/>
                 <w:rFonts w:cstheme="majorHAnsi"/>
                 <w:noProof/>
               </w:rPr>
-              <w:t>3.4</w:t>
+              <w:t>3.7.</w:t>
             </w:r>
             <w:r>
               <w:rPr>
@@ -3880,7 +4184,7 @@
                 <w:rFonts w:cstheme="majorHAnsi"/>
                 <w:noProof/>
               </w:rPr>
-              <w:t>Internal Interfaces</w:t>
+              <w:t>Reports</w:t>
             </w:r>
             <w:r>
               <w:rPr>
@@ -3901,7 +4205,7 @@
                 <w:noProof/>
                 <w:webHidden/>
               </w:rPr>
-              <w:instrText xml:space="preserve"> PAGEREF _Toc44232076 \h </w:instrText>
+              <w:instrText xml:space="preserve"> PAGEREF _Toc44268005 \h </w:instrText>
             </w:r>
             <w:r>
               <w:rPr>
@@ -3921,7 +4225,7 @@
                 <w:noProof/>
                 <w:webHidden/>
               </w:rPr>
-              <w:t>8</w:t>
+              <w:t>9</w:t>
             </w:r>
             <w:r>
               <w:rPr>
@@ -3937,21 +4241,21 @@
             <w:pStyle w:val="TOC2"/>
             <w:tabs>
               <w:tab w:val="left" w:pos="880"/>
-              <w:tab w:val="right" w:leader="dot" w:pos="10070"/>
+              <w:tab w:val="right" w:leader="dot" w:pos="9350"/>
             </w:tabs>
             <w:rPr>
               <w:rFonts w:eastAsiaTheme="minorEastAsia"/>
               <w:noProof/>
             </w:rPr>
           </w:pPr>
-          <w:hyperlink w:anchor="_Toc44232077" w:history="1">
+          <w:hyperlink w:anchor="_Toc44268006" w:history="1">
             <w:r>
               <w:rPr>
                 <w:rStyle w:val="Hyperlink"/>
                 <w:rFonts w:cstheme="majorHAnsi"/>
                 <w:noProof/>
               </w:rPr>
-              <w:t>3.5</w:t>
+              <w:t>3.8.</w:t>
             </w:r>
             <w:r>
               <w:rPr>
@@ -3966,7 +4270,7 @@
                 <w:rFonts w:cstheme="majorHAnsi"/>
                 <w:noProof/>
               </w:rPr>
-              <w:t>External Interfaces</w:t>
+              <w:t>Other Output</w:t>
             </w:r>
             <w:r>
               <w:rPr>
@@ -3987,7 +4291,7 @@
                 <w:noProof/>
                 <w:webHidden/>
               </w:rPr>
-              <w:instrText xml:space="preserve"> PAGEREF _Toc44232077 \h </w:instrText>
+              <w:instrText xml:space="preserve"> PAGEREF _Toc44268006 \h </w:instrText>
             </w:r>
             <w:r>
               <w:rPr>
@@ -4007,7 +4311,7 @@
                 <w:noProof/>
                 <w:webHidden/>
               </w:rPr>
-              <w:t>8</w:t>
+              <w:t>9</w:t>
             </w:r>
             <w:r>
               <w:rPr>
@@ -4023,21 +4327,21 @@
             <w:pStyle w:val="TOC2"/>
             <w:tabs>
               <w:tab w:val="left" w:pos="880"/>
-              <w:tab w:val="right" w:leader="dot" w:pos="10070"/>
+              <w:tab w:val="right" w:leader="dot" w:pos="9350"/>
             </w:tabs>
             <w:rPr>
               <w:rFonts w:eastAsiaTheme="minorEastAsia"/>
               <w:noProof/>
             </w:rPr>
           </w:pPr>
-          <w:hyperlink w:anchor="_Toc44232078" w:history="1">
+          <w:hyperlink w:anchor="_Toc44268007" w:history="1">
             <w:r>
               <w:rPr>
                 <w:rStyle w:val="Hyperlink"/>
                 <w:rFonts w:cstheme="majorHAnsi"/>
                 <w:noProof/>
               </w:rPr>
-              <w:t>3.6</w:t>
+              <w:t>3.9.</w:t>
             </w:r>
             <w:r>
               <w:rPr>
@@ -4052,7 +4356,7 @@
                 <w:rFonts w:cstheme="majorHAnsi"/>
                 <w:noProof/>
               </w:rPr>
-              <w:t>Architecture</w:t>
+              <w:t>Databases</w:t>
             </w:r>
             <w:r>
               <w:rPr>
@@ -4073,7 +4377,7 @@
                 <w:noProof/>
                 <w:webHidden/>
               </w:rPr>
-              <w:instrText xml:space="preserve"> PAGEREF _Toc44232078 \h </w:instrText>
+              <w:instrText xml:space="preserve"> PAGEREF _Toc44268007 \h </w:instrText>
             </w:r>
             <w:r>
               <w:rPr>
@@ -4093,7 +4397,93 @@
                 <w:noProof/>
                 <w:webHidden/>
               </w:rPr>
-              <w:t>8</w:t>
+              <w:t>9</w:t>
+            </w:r>
+            <w:r>
+              <w:rPr>
+                <w:noProof/>
+                <w:webHidden/>
+              </w:rPr>
+              <w:fldChar w:fldCharType="end"/>
+            </w:r>
+          </w:hyperlink>
+        </w:p>
+        <w:p>
+          <w:pPr>
+            <w:pStyle w:val="TOC2"/>
+            <w:tabs>
+              <w:tab w:val="left" w:pos="1100"/>
+              <w:tab w:val="right" w:leader="dot" w:pos="9350"/>
+            </w:tabs>
+            <w:rPr>
+              <w:rFonts w:eastAsiaTheme="minorEastAsia"/>
+              <w:noProof/>
+            </w:rPr>
+          </w:pPr>
+          <w:hyperlink w:anchor="_Toc44268008" w:history="1">
+            <w:r>
+              <w:rPr>
+                <w:rStyle w:val="Hyperlink"/>
+                <w:rFonts w:cstheme="majorHAnsi"/>
+                <w:noProof/>
+              </w:rPr>
+              <w:t>3.10.</w:t>
+            </w:r>
+            <w:r>
+              <w:rPr>
+                <w:rFonts w:eastAsiaTheme="minorEastAsia"/>
+                <w:noProof/>
+              </w:rPr>
+              <w:tab/>
+            </w:r>
+            <w:r>
+              <w:rPr>
+                <w:rStyle w:val="Hyperlink"/>
+                <w:rFonts w:cstheme="majorHAnsi"/>
+                <w:noProof/>
+              </w:rPr>
+              <w:t>Top-Level Classes (Class Hierarchy)</w:t>
+            </w:r>
+            <w:r>
+              <w:rPr>
+                <w:noProof/>
+                <w:webHidden/>
+              </w:rPr>
+              <w:tab/>
+            </w:r>
+            <w:r>
+              <w:rPr>
+                <w:noProof/>
+                <w:webHidden/>
+              </w:rPr>
+              <w:fldChar w:fldCharType="begin"/>
+            </w:r>
+            <w:r>
+              <w:rPr>
+                <w:noProof/>
+                <w:webHidden/>
+              </w:rPr>
+              <w:instrText xml:space="preserve"> PAGEREF _Toc44268008 \h </w:instrText>
+            </w:r>
+            <w:r>
+              <w:rPr>
+                <w:noProof/>
+                <w:webHidden/>
+              </w:rPr>
+            </w:r>
+            <w:r>
+              <w:rPr>
+                <w:noProof/>
+                <w:webHidden/>
+              </w:rPr>
+              <w:fldChar w:fldCharType="separate"/>
+            </w:r>
+            <w:r>
+              <w:rPr>
+                <w:noProof/>
+                <w:webHidden/>
+              </w:rPr>
+              <w:t>9</w:t>
             </w:r>
             <w:r>
               <w:rPr>
@@ -4109,20 +4499,20 @@
             <w:pStyle w:val="TOC3"/>
             <w:tabs>
               <w:tab w:val="left" w:pos="1320"/>
-              <w:tab w:val="right" w:leader="dot" w:pos="10070"/>
+              <w:tab w:val="right" w:leader="dot" w:pos="9350"/>
             </w:tabs>
             <w:rPr>
               <w:rFonts w:eastAsiaTheme="minorEastAsia"/>
               <w:noProof/>
             </w:rPr>
           </w:pPr>
-          <w:hyperlink w:anchor="_Toc44232079" w:history="1">
+          <w:hyperlink w:anchor="_Toc44268009" w:history="1">
             <w:r>
               <w:rPr>
                 <w:rStyle w:val="Hyperlink"/>
                 <w:noProof/>
               </w:rPr>
-              <w:t>3.6.1</w:t>
+              <w:t>3.10.1.</w:t>
             </w:r>
             <w:r>
               <w:rPr>
@@ -4136,7 +4526,7 @@
                 <w:rStyle w:val="Hyperlink"/>
                 <w:noProof/>
               </w:rPr>
-              <w:t>Software Architecture Diagram</w:t>
+              <w:t>Client Main Class</w:t>
             </w:r>
             <w:r>
               <w:rPr>
@@ -4157,351 +4547,7 @@
                 <w:noProof/>
                 <w:webHidden/>
               </w:rPr>
-              <w:instrText xml:space="preserve"> PAGEREF _Toc44232079 \h </w:instrText>
-            </w:r>
-            <w:r>
-              <w:rPr>
-                <w:noProof/>
-                <w:webHidden/>
-              </w:rPr>
-            </w:r>
-            <w:r>
-              <w:rPr>
-                <w:noProof/>
-                <w:webHidden/>
-              </w:rPr>
-              <w:fldChar w:fldCharType="separate"/>
-            </w:r>
-            <w:r>
-              <w:rPr>
-                <w:noProof/>
-                <w:webHidden/>
-              </w:rPr>
-              <w:t>9</w:t>
-            </w:r>
-            <w:r>
-              <w:rPr>
-                <w:noProof/>
-                <w:webHidden/>
-              </w:rPr>
-              <w:fldChar w:fldCharType="end"/>
-            </w:r>
-          </w:hyperlink>
-        </w:p>
-        <w:p>
-          <w:pPr>
-            <w:pStyle w:val="TOC2"/>
-            <w:tabs>
-              <w:tab w:val="left" w:pos="880"/>
-              <w:tab w:val="right" w:leader="dot" w:pos="10070"/>
-            </w:tabs>
-            <w:rPr>
-              <w:rFonts w:eastAsiaTheme="minorEastAsia"/>
-              <w:noProof/>
-            </w:rPr>
-          </w:pPr>
-          <w:hyperlink w:anchor="_Toc44232080" w:history="1">
-            <w:r>
-              <w:rPr>
-                <w:rStyle w:val="Hyperlink"/>
-                <w:rFonts w:cstheme="majorHAnsi"/>
-                <w:noProof/>
-              </w:rPr>
-              <w:t>3.7</w:t>
-            </w:r>
-            <w:r>
-              <w:rPr>
-                <w:rFonts w:eastAsiaTheme="minorEastAsia"/>
-                <w:noProof/>
-              </w:rPr>
-              <w:tab/>
-            </w:r>
-            <w:r>
-              <w:rPr>
-                <w:rStyle w:val="Hyperlink"/>
-                <w:rFonts w:cstheme="majorHAnsi"/>
-                <w:noProof/>
-              </w:rPr>
-              <w:t>Reports</w:t>
-            </w:r>
-            <w:r>
-              <w:rPr>
-                <w:noProof/>
-                <w:webHidden/>
-              </w:rPr>
-              <w:tab/>
-            </w:r>
-            <w:r>
-              <w:rPr>
-                <w:noProof/>
-                <w:webHidden/>
-              </w:rPr>
-              <w:fldChar w:fldCharType="begin"/>
-            </w:r>
-            <w:r>
-              <w:rPr>
-                <w:noProof/>
-                <w:webHidden/>
-              </w:rPr>
-              <w:instrText xml:space="preserve"> PAGEREF _Toc44232080 \h </w:instrText>
-            </w:r>
-            <w:r>
-              <w:rPr>
-                <w:noProof/>
-                <w:webHidden/>
-              </w:rPr>
-            </w:r>
-            <w:r>
-              <w:rPr>
-                <w:noProof/>
-                <w:webHidden/>
-              </w:rPr>
-              <w:fldChar w:fldCharType="separate"/>
-            </w:r>
-            <w:r>
-              <w:rPr>
-                <w:noProof/>
-                <w:webHidden/>
-              </w:rPr>
-              <w:t>9</w:t>
-            </w:r>
-            <w:r>
-              <w:rPr>
-                <w:noProof/>
-                <w:webHidden/>
-              </w:rPr>
-              <w:fldChar w:fldCharType="end"/>
-            </w:r>
-          </w:hyperlink>
-        </w:p>
-        <w:p>
-          <w:pPr>
-            <w:pStyle w:val="TOC2"/>
-            <w:tabs>
-              <w:tab w:val="left" w:pos="880"/>
-              <w:tab w:val="right" w:leader="dot" w:pos="10070"/>
-            </w:tabs>
-            <w:rPr>
-              <w:rFonts w:eastAsiaTheme="minorEastAsia"/>
-              <w:noProof/>
-            </w:rPr>
-          </w:pPr>
-          <w:hyperlink w:anchor="_Toc44232081" w:history="1">
-            <w:r>
-              <w:rPr>
-                <w:rStyle w:val="Hyperlink"/>
-                <w:rFonts w:cstheme="majorHAnsi"/>
-                <w:noProof/>
-              </w:rPr>
-              <w:t>3.8</w:t>
-            </w:r>
-            <w:r>
-              <w:rPr>
-                <w:rFonts w:eastAsiaTheme="minorEastAsia"/>
-                <w:noProof/>
-              </w:rPr>
-              <w:tab/>
-            </w:r>
-            <w:r>
-              <w:rPr>
-                <w:rStyle w:val="Hyperlink"/>
-                <w:rFonts w:cstheme="majorHAnsi"/>
-                <w:noProof/>
-              </w:rPr>
-              <w:t>Other Output</w:t>
-            </w:r>
-            <w:r>
-              <w:rPr>
-                <w:noProof/>
-                <w:webHidden/>
-              </w:rPr>
-              <w:tab/>
-            </w:r>
-            <w:r>
-              <w:rPr>
-                <w:noProof/>
-                <w:webHidden/>
-              </w:rPr>
-              <w:fldChar w:fldCharType="begin"/>
-            </w:r>
-            <w:r>
-              <w:rPr>
-                <w:noProof/>
-                <w:webHidden/>
-              </w:rPr>
-              <w:instrText xml:space="preserve"> PAGEREF _Toc44232081 \h </w:instrText>
-            </w:r>
-            <w:r>
-              <w:rPr>
-                <w:noProof/>
-                <w:webHidden/>
-              </w:rPr>
-            </w:r>
-            <w:r>
-              <w:rPr>
-                <w:noProof/>
-                <w:webHidden/>
-              </w:rPr>
-              <w:fldChar w:fldCharType="separate"/>
-            </w:r>
-            <w:r>
-              <w:rPr>
-                <w:noProof/>
-                <w:webHidden/>
-              </w:rPr>
-              <w:t>9</w:t>
-            </w:r>
-            <w:r>
-              <w:rPr>
-                <w:noProof/>
-                <w:webHidden/>
-              </w:rPr>
-              <w:fldChar w:fldCharType="end"/>
-            </w:r>
-          </w:hyperlink>
-        </w:p>
-        <w:p>
-          <w:pPr>
-            <w:pStyle w:val="TOC2"/>
-            <w:tabs>
-              <w:tab w:val="left" w:pos="880"/>
-              <w:tab w:val="right" w:leader="dot" w:pos="10070"/>
-            </w:tabs>
-            <w:rPr>
-              <w:rFonts w:eastAsiaTheme="minorEastAsia"/>
-              <w:noProof/>
-            </w:rPr>
-          </w:pPr>
-          <w:hyperlink w:anchor="_Toc44232082" w:history="1">
-            <w:r>
-              <w:rPr>
-                <w:rStyle w:val="Hyperlink"/>
-                <w:rFonts w:cstheme="majorHAnsi"/>
-                <w:noProof/>
-              </w:rPr>
-              <w:t>3.9</w:t>
-            </w:r>
-            <w:r>
-              <w:rPr>
-                <w:rFonts w:eastAsiaTheme="minorEastAsia"/>
-                <w:noProof/>
-              </w:rPr>
-              <w:tab/>
-            </w:r>
-            <w:r>
-              <w:rPr>
-                <w:rStyle w:val="Hyperlink"/>
-                <w:rFonts w:cstheme="majorHAnsi"/>
-                <w:noProof/>
-              </w:rPr>
-              <w:t>Databases</w:t>
-            </w:r>
-            <w:r>
-              <w:rPr>
-                <w:noProof/>
-                <w:webHidden/>
-              </w:rPr>
-              <w:tab/>
-            </w:r>
-            <w:r>
-              <w:rPr>
-                <w:noProof/>
-                <w:webHidden/>
-              </w:rPr>
-              <w:fldChar w:fldCharType="begin"/>
-            </w:r>
-            <w:r>
-              <w:rPr>
-                <w:noProof/>
-                <w:webHidden/>
-              </w:rPr>
-              <w:instrText xml:space="preserve"> PAGEREF _Toc44232082 \h </w:instrText>
-            </w:r>
-            <w:r>
-              <w:rPr>
-                <w:noProof/>
-                <w:webHidden/>
-              </w:rPr>
-            </w:r>
-            <w:r>
-              <w:rPr>
-                <w:noProof/>
-                <w:webHidden/>
-              </w:rPr>
-              <w:fldChar w:fldCharType="separate"/>
-            </w:r>
-            <w:r>
-              <w:rPr>
-                <w:noProof/>
-                <w:webHidden/>
-              </w:rPr>
-              <w:t>9</w:t>
-            </w:r>
-            <w:r>
-              <w:rPr>
-                <w:noProof/>
-                <w:webHidden/>
-              </w:rPr>
-              <w:fldChar w:fldCharType="end"/>
-            </w:r>
-          </w:hyperlink>
-        </w:p>
-        <w:p>
-          <w:pPr>
-            <w:pStyle w:val="TOC2"/>
-            <w:tabs>
-              <w:tab w:val="left" w:pos="880"/>
-              <w:tab w:val="right" w:leader="dot" w:pos="10070"/>
-            </w:tabs>
-            <w:rPr>
-              <w:rFonts w:eastAsiaTheme="minorEastAsia"/>
-              <w:noProof/>
-            </w:rPr>
-          </w:pPr>
-          <w:hyperlink w:anchor="_Toc44232083" w:history="1">
-            <w:r>
-              <w:rPr>
-                <w:rStyle w:val="Hyperlink"/>
-                <w:rFonts w:cstheme="majorHAnsi"/>
-                <w:noProof/>
-              </w:rPr>
-              <w:t>3.10</w:t>
-            </w:r>
-            <w:r>
-              <w:rPr>
-                <w:rFonts w:eastAsiaTheme="minorEastAsia"/>
-                <w:noProof/>
-              </w:rPr>
-              <w:tab/>
-            </w:r>
-            <w:r>
-              <w:rPr>
-                <w:rStyle w:val="Hyperlink"/>
-                <w:rFonts w:cstheme="majorHAnsi"/>
-                <w:noProof/>
-              </w:rPr>
-              <w:t>Top-Level Classes (Class Hierarchy)</w:t>
-            </w:r>
-            <w:r>
-              <w:rPr>
-                <w:noProof/>
-                <w:webHidden/>
-              </w:rPr>
-              <w:tab/>
-            </w:r>
-            <w:r>
-              <w:rPr>
-                <w:noProof/>
-                <w:webHidden/>
-              </w:rPr>
-              <w:fldChar w:fldCharType="begin"/>
-            </w:r>
-            <w:r>
-              <w:rPr>
-                <w:noProof/>
-                <w:webHidden/>
-              </w:rPr>
-              <w:instrText xml:space="preserve"> PAGEREF _Toc44232083 \h </w:instrText>
+              <w:instrText xml:space="preserve"> PAGEREF _Toc44268009 \h </w:instrText>
             </w:r>
             <w:r>
               <w:rPr>
@@ -4537,20 +4583,20 @@
             <w:pStyle w:val="TOC3"/>
             <w:tabs>
               <w:tab w:val="left" w:pos="1320"/>
-              <w:tab w:val="right" w:leader="dot" w:pos="10070"/>
+              <w:tab w:val="right" w:leader="dot" w:pos="9350"/>
             </w:tabs>
             <w:rPr>
               <w:rFonts w:eastAsiaTheme="minorEastAsia"/>
               <w:noProof/>
             </w:rPr>
           </w:pPr>
-          <w:hyperlink w:anchor="_Toc44232084" w:history="1">
+          <w:hyperlink w:anchor="_Toc44268010" w:history="1">
             <w:r>
               <w:rPr>
                 <w:rStyle w:val="Hyperlink"/>
                 <w:noProof/>
               </w:rPr>
-              <w:t>3.10.1</w:t>
+              <w:t>3.10.2.</w:t>
             </w:r>
             <w:r>
               <w:rPr>
@@ -4564,7 +4610,7 @@
                 <w:rStyle w:val="Hyperlink"/>
                 <w:noProof/>
               </w:rPr>
-              <w:t>Client Main Class</w:t>
+              <w:t>Server Main Class</w:t>
             </w:r>
             <w:r>
               <w:rPr>
@@ -4585,7 +4631,7 @@
                 <w:noProof/>
                 <w:webHidden/>
               </w:rPr>
-              <w:instrText xml:space="preserve"> PAGEREF _Toc44232084 \h </w:instrText>
+              <w:instrText xml:space="preserve"> PAGEREF _Toc44268010 \h </w:instrText>
             </w:r>
             <w:r>
               <w:rPr>
@@ -4621,20 +4667,20 @@
             <w:pStyle w:val="TOC3"/>
             <w:tabs>
               <w:tab w:val="left" w:pos="1320"/>
-              <w:tab w:val="right" w:leader="dot" w:pos="10070"/>
+              <w:tab w:val="right" w:leader="dot" w:pos="9350"/>
             </w:tabs>
             <w:rPr>
               <w:rFonts w:eastAsiaTheme="minorEastAsia"/>
               <w:noProof/>
             </w:rPr>
           </w:pPr>
-          <w:hyperlink w:anchor="_Toc44232085" w:history="1">
+          <w:hyperlink w:anchor="_Toc44268011" w:history="1">
             <w:r>
               <w:rPr>
                 <w:rStyle w:val="Hyperlink"/>
                 <w:noProof/>
               </w:rPr>
-              <w:t>3.10.2</w:t>
+              <w:t>3.10.3.</w:t>
             </w:r>
             <w:r>
               <w:rPr>
@@ -4648,7 +4694,7 @@
                 <w:rStyle w:val="Hyperlink"/>
                 <w:noProof/>
               </w:rPr>
-              <w:t>Server Main Class</w:t>
+              <w:t>GUI Class</w:t>
             </w:r>
             <w:r>
               <w:rPr>
@@ -4669,7 +4715,7 @@
                 <w:noProof/>
                 <w:webHidden/>
               </w:rPr>
-              <w:instrText xml:space="preserve"> PAGEREF _Toc44232085 \h </w:instrText>
+              <w:instrText xml:space="preserve"> PAGEREF _Toc44268011 \h </w:instrText>
             </w:r>
             <w:r>
               <w:rPr>
@@ -4705,20 +4751,20 @@
             <w:pStyle w:val="TOC3"/>
             <w:tabs>
               <w:tab w:val="left" w:pos="1320"/>
-              <w:tab w:val="right" w:leader="dot" w:pos="10070"/>
+              <w:tab w:val="right" w:leader="dot" w:pos="9350"/>
             </w:tabs>
             <w:rPr>
               <w:rFonts w:eastAsiaTheme="minorEastAsia"/>
               <w:noProof/>
             </w:rPr>
           </w:pPr>
-          <w:hyperlink w:anchor="_Toc44232086" w:history="1">
+          <w:hyperlink w:anchor="_Toc44268012" w:history="1">
             <w:r>
               <w:rPr>
                 <w:rStyle w:val="Hyperlink"/>
                 <w:noProof/>
               </w:rPr>
-              <w:t>3.10.3</w:t>
+              <w:t>3.10.4.</w:t>
             </w:r>
             <w:r>
               <w:rPr>
@@ -4732,7 +4778,7 @@
                 <w:rStyle w:val="Hyperlink"/>
                 <w:noProof/>
               </w:rPr>
-              <w:t>GUI Class</w:t>
+              <w:t>User Class</w:t>
             </w:r>
             <w:r>
               <w:rPr>
@@ -4753,7 +4799,7 @@
                 <w:noProof/>
                 <w:webHidden/>
               </w:rPr>
-              <w:instrText xml:space="preserve"> PAGEREF _Toc44232086 \h </w:instrText>
+              <w:instrText xml:space="preserve"> PAGEREF _Toc44268012 \h </w:instrText>
             </w:r>
             <w:r>
               <w:rPr>
@@ -4773,7 +4819,7 @@
                 <w:noProof/>
                 <w:webHidden/>
               </w:rPr>
-              <w:t>9</w:t>
+              <w:t>10</w:t>
             </w:r>
             <w:r>
               <w:rPr>
@@ -4789,20 +4835,20 @@
             <w:pStyle w:val="TOC3"/>
             <w:tabs>
               <w:tab w:val="left" w:pos="1320"/>
-              <w:tab w:val="right" w:leader="dot" w:pos="10070"/>
+              <w:tab w:val="right" w:leader="dot" w:pos="9350"/>
             </w:tabs>
             <w:rPr>
               <w:rFonts w:eastAsiaTheme="minorEastAsia"/>
               <w:noProof/>
             </w:rPr>
           </w:pPr>
-          <w:hyperlink w:anchor="_Toc44232087" w:history="1">
+          <w:hyperlink w:anchor="_Toc44268013" w:history="1">
             <w:r>
               <w:rPr>
                 <w:rStyle w:val="Hyperlink"/>
                 <w:noProof/>
               </w:rPr>
-              <w:t>3.10.4</w:t>
+              <w:t>3.10.5.</w:t>
             </w:r>
             <w:r>
               <w:rPr>
@@ -4816,7 +4862,7 @@
                 <w:rStyle w:val="Hyperlink"/>
                 <w:noProof/>
               </w:rPr>
-              <w:t>User Class</w:t>
+              <w:t>Tags Class</w:t>
             </w:r>
             <w:r>
               <w:rPr>
@@ -4837,7 +4883,7 @@
                 <w:noProof/>
                 <w:webHidden/>
               </w:rPr>
-              <w:instrText xml:space="preserve"> PAGEREF _Toc44232087 \h </w:instrText>
+              <w:instrText xml:space="preserve"> PAGEREF _Toc44268013 \h </w:instrText>
             </w:r>
             <w:r>
               <w:rPr>
@@ -4873,20 +4919,20 @@
             <w:pStyle w:val="TOC3"/>
             <w:tabs>
               <w:tab w:val="left" w:pos="1320"/>
-              <w:tab w:val="right" w:leader="dot" w:pos="10070"/>
+              <w:tab w:val="right" w:leader="dot" w:pos="9350"/>
             </w:tabs>
             <w:rPr>
               <w:rFonts w:eastAsiaTheme="minorEastAsia"/>
               <w:noProof/>
             </w:rPr>
           </w:pPr>
-          <w:hyperlink w:anchor="_Toc44232088" w:history="1">
+          <w:hyperlink w:anchor="_Toc44268014" w:history="1">
             <w:r>
               <w:rPr>
                 <w:rStyle w:val="Hyperlink"/>
                 <w:noProof/>
               </w:rPr>
-              <w:t>3.10.5</w:t>
+              <w:t>3.10.6.</w:t>
             </w:r>
             <w:r>
               <w:rPr>
@@ -4900,7 +4946,7 @@
                 <w:rStyle w:val="Hyperlink"/>
                 <w:noProof/>
               </w:rPr>
-              <w:t>Tags Class</w:t>
+              <w:t>Server Class</w:t>
             </w:r>
             <w:r>
               <w:rPr>
@@ -4921,7 +4967,7 @@
                 <w:noProof/>
                 <w:webHidden/>
               </w:rPr>
-              <w:instrText xml:space="preserve"> PAGEREF _Toc44232088 \h </w:instrText>
+              <w:instrText xml:space="preserve"> PAGEREF _Toc44268014 \h </w:instrText>
             </w:r>
             <w:r>
               <w:rPr>
@@ -4957,20 +5003,20 @@
             <w:pStyle w:val="TOC3"/>
             <w:tabs>
               <w:tab w:val="left" w:pos="1320"/>
-              <w:tab w:val="right" w:leader="dot" w:pos="10070"/>
+              <w:tab w:val="right" w:leader="dot" w:pos="9350"/>
             </w:tabs>
             <w:rPr>
               <w:rFonts w:eastAsiaTheme="minorEastAsia"/>
               <w:noProof/>
             </w:rPr>
           </w:pPr>
-          <w:hyperlink w:anchor="_Toc44232089" w:history="1">
+          <w:hyperlink w:anchor="_Toc44268015" w:history="1">
             <w:r>
               <w:rPr>
                 <w:rStyle w:val="Hyperlink"/>
                 <w:noProof/>
               </w:rPr>
-              <w:t>3.10.6</w:t>
+              <w:t>3.10.7.</w:t>
             </w:r>
             <w:r>
               <w:rPr>
@@ -4984,7 +5030,7 @@
                 <w:rStyle w:val="Hyperlink"/>
                 <w:noProof/>
               </w:rPr>
-              <w:t>Server Class</w:t>
+              <w:t>DBhelper Class</w:t>
             </w:r>
             <w:r>
               <w:rPr>
@@ -5005,7 +5051,7 @@
                 <w:noProof/>
                 <w:webHidden/>
               </w:rPr>
-              <w:instrText xml:space="preserve"> PAGEREF _Toc44232089 \h </w:instrText>
+              <w:instrText xml:space="preserve"> PAGEREF _Toc44268015 \h </w:instrText>
             </w:r>
             <w:r>
               <w:rPr>
@@ -5041,20 +5087,20 @@
             <w:pStyle w:val="TOC3"/>
             <w:tabs>
               <w:tab w:val="left" w:pos="1320"/>
-              <w:tab w:val="right" w:leader="dot" w:pos="10070"/>
+              <w:tab w:val="right" w:leader="dot" w:pos="9350"/>
             </w:tabs>
             <w:rPr>
               <w:rFonts w:eastAsiaTheme="minorEastAsia"/>
               <w:noProof/>
             </w:rPr>
           </w:pPr>
-          <w:hyperlink w:anchor="_Toc44232090" w:history="1">
+          <w:hyperlink w:anchor="_Toc44268016" w:history="1">
             <w:r>
               <w:rPr>
                 <w:rStyle w:val="Hyperlink"/>
                 <w:noProof/>
               </w:rPr>
-              <w:t>3.10.7</w:t>
+              <w:t>3.10.8.</w:t>
             </w:r>
             <w:r>
               <w:rPr>
@@ -5068,7 +5114,7 @@
                 <w:rStyle w:val="Hyperlink"/>
                 <w:noProof/>
               </w:rPr>
-              <w:t>DBhelper Class</w:t>
+              <w:t>History Class</w:t>
             </w:r>
             <w:r>
               <w:rPr>
@@ -5089,7 +5135,7 @@
                 <w:noProof/>
                 <w:webHidden/>
               </w:rPr>
-              <w:instrText xml:space="preserve"> PAGEREF _Toc44232090 \h </w:instrText>
+              <w:instrText xml:space="preserve"> PAGEREF _Toc44268016 \h </w:instrText>
             </w:r>
             <w:r>
               <w:rPr>
@@ -5125,20 +5171,20 @@
             <w:pStyle w:val="TOC3"/>
             <w:tabs>
               <w:tab w:val="left" w:pos="1320"/>
-              <w:tab w:val="right" w:leader="dot" w:pos="10070"/>
+              <w:tab w:val="right" w:leader="dot" w:pos="9350"/>
             </w:tabs>
             <w:rPr>
               <w:rFonts w:eastAsiaTheme="minorEastAsia"/>
               <w:noProof/>
             </w:rPr>
           </w:pPr>
-          <w:hyperlink w:anchor="_Toc44232091" w:history="1">
+          <w:hyperlink w:anchor="_Toc44268017" w:history="1">
             <w:r>
               <w:rPr>
                 <w:rStyle w:val="Hyperlink"/>
                 <w:noProof/>
               </w:rPr>
-              <w:t>3.10.8</w:t>
+              <w:t>3.10.9.</w:t>
             </w:r>
             <w:r>
               <w:rPr>
@@ -5152,7 +5198,7 @@
                 <w:rStyle w:val="Hyperlink"/>
                 <w:noProof/>
               </w:rPr>
-              <w:t>History Class</w:t>
+              <w:t>FileManagerHelper Class</w:t>
             </w:r>
             <w:r>
               <w:rPr>
@@ -5173,7 +5219,7 @@
                 <w:noProof/>
                 <w:webHidden/>
               </w:rPr>
-              <w:instrText xml:space="preserve"> PAGEREF _Toc44232091 \h </w:instrText>
+              <w:instrText xml:space="preserve"> PAGEREF _Toc44268017 \h </w:instrText>
             </w:r>
             <w:r>
               <w:rPr>
@@ -5194,6 +5240,346 @@
                 <w:webHidden/>
               </w:rPr>
               <w:t>10</w:t>
+            </w:r>
+            <w:r>
+              <w:rPr>
+                <w:noProof/>
+                <w:webHidden/>
+              </w:rPr>
+              <w:fldChar w:fldCharType="end"/>
+            </w:r>
+          </w:hyperlink>
+        </w:p>
+        <w:p>
+          <w:pPr>
+            <w:pStyle w:val="TOC3"/>
+            <w:tabs>
+              <w:tab w:val="left" w:pos="1540"/>
+              <w:tab w:val="right" w:leader="dot" w:pos="9350"/>
+            </w:tabs>
+            <w:rPr>
+              <w:rFonts w:eastAsiaTheme="minorEastAsia"/>
+              <w:noProof/>
+            </w:rPr>
+          </w:pPr>
+          <w:hyperlink w:anchor="_Toc44268018" w:history="1">
+            <w:r>
+              <w:rPr>
+                <w:rStyle w:val="Hyperlink"/>
+                <w:noProof/>
+              </w:rPr>
+              <w:t>3.10.10.</w:t>
+            </w:r>
+            <w:r>
+              <w:rPr>
+                <w:rFonts w:eastAsiaTheme="minorEastAsia"/>
+                <w:noProof/>
+              </w:rPr>
+              <w:tab/>
+            </w:r>
+            <w:r>
+              <w:rPr>
+                <w:rStyle w:val="Hyperlink"/>
+                <w:noProof/>
+              </w:rPr>
+              <w:t>HLD Diagram</w:t>
+            </w:r>
+            <w:r>
+              <w:rPr>
+                <w:noProof/>
+                <w:webHidden/>
+              </w:rPr>
+              <w:tab/>
+            </w:r>
+            <w:r>
+              <w:rPr>
+                <w:noProof/>
+                <w:webHidden/>
+              </w:rPr>
+              <w:fldChar w:fldCharType="begin"/>
+            </w:r>
+            <w:r>
+              <w:rPr>
+                <w:noProof/>
+                <w:webHidden/>
+              </w:rPr>
+              <w:instrText xml:space="preserve"> PAGEREF _Toc44268018 \h </w:instrText>
+            </w:r>
+            <w:r>
+              <w:rPr>
+                <w:noProof/>
+                <w:webHidden/>
+              </w:rPr>
+            </w:r>
+            <w:r>
+              <w:rPr>
+                <w:noProof/>
+                <w:webHidden/>
+              </w:rPr>
+              <w:fldChar w:fldCharType="separate"/>
+            </w:r>
+            <w:r>
+              <w:rPr>
+                <w:noProof/>
+                <w:webHidden/>
+              </w:rPr>
+              <w:t>10</w:t>
+            </w:r>
+            <w:r>
+              <w:rPr>
+                <w:noProof/>
+                <w:webHidden/>
+              </w:rPr>
+              <w:fldChar w:fldCharType="end"/>
+            </w:r>
+          </w:hyperlink>
+        </w:p>
+        <w:p>
+          <w:pPr>
+            <w:pStyle w:val="TOC3"/>
+            <w:tabs>
+              <w:tab w:val="left" w:pos="1540"/>
+              <w:tab w:val="right" w:leader="dot" w:pos="9350"/>
+            </w:tabs>
+            <w:rPr>
+              <w:rFonts w:eastAsiaTheme="minorEastAsia"/>
+              <w:noProof/>
+            </w:rPr>
+          </w:pPr>
+          <w:hyperlink w:anchor="_Toc44268019" w:history="1">
+            <w:r>
+              <w:rPr>
+                <w:rStyle w:val="Hyperlink"/>
+                <w:noProof/>
+              </w:rPr>
+              <w:t>3.10.11.</w:t>
+            </w:r>
+            <w:r>
+              <w:rPr>
+                <w:rFonts w:eastAsiaTheme="minorEastAsia"/>
+                <w:noProof/>
+              </w:rPr>
+              <w:tab/>
+            </w:r>
+            <w:r>
+              <w:rPr>
+                <w:rStyle w:val="Hyperlink"/>
+                <w:noProof/>
+              </w:rPr>
+              <w:t>User Authentication Diagram</w:t>
+            </w:r>
+            <w:r>
+              <w:rPr>
+                <w:noProof/>
+                <w:webHidden/>
+              </w:rPr>
+              <w:tab/>
+            </w:r>
+            <w:r>
+              <w:rPr>
+                <w:noProof/>
+                <w:webHidden/>
+              </w:rPr>
+              <w:fldChar w:fldCharType="begin"/>
+            </w:r>
+            <w:r>
+              <w:rPr>
+                <w:noProof/>
+                <w:webHidden/>
+              </w:rPr>
+              <w:instrText xml:space="preserve"> PAGEREF _Toc44268019 \h </w:instrText>
+            </w:r>
+            <w:r>
+              <w:rPr>
+                <w:noProof/>
+                <w:webHidden/>
+              </w:rPr>
+            </w:r>
+            <w:r>
+              <w:rPr>
+                <w:noProof/>
+                <w:webHidden/>
+              </w:rPr>
+              <w:fldChar w:fldCharType="separate"/>
+            </w:r>
+            <w:r>
+              <w:rPr>
+                <w:noProof/>
+                <w:webHidden/>
+              </w:rPr>
+              <w:t>11</w:t>
+            </w:r>
+            <w:r>
+              <w:rPr>
+                <w:noProof/>
+                <w:webHidden/>
+              </w:rPr>
+              <w:fldChar w:fldCharType="end"/>
+            </w:r>
+          </w:hyperlink>
+        </w:p>
+        <w:p>
+          <w:pPr>
+            <w:pStyle w:val="TOC2"/>
+            <w:tabs>
+              <w:tab w:val="left" w:pos="1100"/>
+              <w:tab w:val="right" w:leader="dot" w:pos="9350"/>
+            </w:tabs>
+            <w:rPr>
+              <w:rFonts w:eastAsiaTheme="minorEastAsia"/>
+              <w:noProof/>
+            </w:rPr>
+          </w:pPr>
+          <w:hyperlink w:anchor="_Toc44268020" w:history="1">
+            <w:r>
+              <w:rPr>
+                <w:rStyle w:val="Hyperlink"/>
+                <w:rFonts w:cstheme="majorHAnsi"/>
+                <w:noProof/>
+              </w:rPr>
+              <w:t>3.11.</w:t>
+            </w:r>
+            <w:r>
+              <w:rPr>
+                <w:rFonts w:eastAsiaTheme="minorEastAsia"/>
+                <w:noProof/>
+              </w:rPr>
+              <w:tab/>
+            </w:r>
+            <w:r>
+              <w:rPr>
+                <w:rStyle w:val="Hyperlink"/>
+                <w:rFonts w:cstheme="majorHAnsi"/>
+                <w:noProof/>
+              </w:rPr>
+              <w:t>Configuration Data</w:t>
+            </w:r>
+            <w:r>
+              <w:rPr>
+                <w:noProof/>
+                <w:webHidden/>
+              </w:rPr>
+              <w:tab/>
+            </w:r>
+            <w:r>
+              <w:rPr>
+                <w:noProof/>
+                <w:webHidden/>
+              </w:rPr>
+              <w:fldChar w:fldCharType="begin"/>
+            </w:r>
+            <w:r>
+              <w:rPr>
+                <w:noProof/>
+                <w:webHidden/>
+              </w:rPr>
+              <w:instrText xml:space="preserve"> PAGEREF _Toc44268020 \h </w:instrText>
+            </w:r>
+            <w:r>
+              <w:rPr>
+                <w:noProof/>
+                <w:webHidden/>
+              </w:rPr>
+            </w:r>
+            <w:r>
+              <w:rPr>
+                <w:noProof/>
+                <w:webHidden/>
+              </w:rPr>
+              <w:fldChar w:fldCharType="separate"/>
+            </w:r>
+            <w:r>
+              <w:rPr>
+                <w:noProof/>
+                <w:webHidden/>
+              </w:rPr>
+              <w:t>12</w:t>
+            </w:r>
+            <w:r>
+              <w:rPr>
+                <w:noProof/>
+                <w:webHidden/>
+              </w:rPr>
+              <w:fldChar w:fldCharType="end"/>
+            </w:r>
+          </w:hyperlink>
+        </w:p>
+        <w:p>
+          <w:pPr>
+            <w:pStyle w:val="TOC2"/>
+            <w:tabs>
+              <w:tab w:val="left" w:pos="1100"/>
+              <w:tab w:val="right" w:leader="dot" w:pos="9350"/>
+            </w:tabs>
+            <w:rPr>
+              <w:rFonts w:eastAsiaTheme="minorEastAsia"/>
+              <w:noProof/>
+            </w:rPr>
+          </w:pPr>
+          <w:hyperlink w:anchor="_Toc44268021" w:history="1">
+            <w:r>
+              <w:rPr>
+                <w:rStyle w:val="Hyperlink"/>
+                <w:rFonts w:cstheme="majorHAnsi"/>
+                <w:noProof/>
+              </w:rPr>
+              <w:t>3.12.</w:t>
+            </w:r>
+            <w:r>
+              <w:rPr>
+                <w:rFonts w:eastAsiaTheme="minorEastAsia"/>
+                <w:noProof/>
+              </w:rPr>
+              <w:tab/>
+            </w:r>
+            <w:r>
+              <w:rPr>
+                <w:rStyle w:val="Hyperlink"/>
+                <w:rFonts w:cstheme="majorHAnsi"/>
+                <w:noProof/>
+              </w:rPr>
+              <w:t>Data Flows and States</w:t>
+            </w:r>
+            <w:r>
+              <w:rPr>
+                <w:noProof/>
+                <w:webHidden/>
+              </w:rPr>
+              <w:tab/>
+            </w:r>
+            <w:r>
+              <w:rPr>
+                <w:noProof/>
+                <w:webHidden/>
+              </w:rPr>
+              <w:fldChar w:fldCharType="begin"/>
+            </w:r>
+            <w:r>
+              <w:rPr>
+                <w:noProof/>
+                <w:webHidden/>
+              </w:rPr>
+              <w:instrText xml:space="preserve"> PAGEREF _Toc44268021 \h </w:instrText>
+            </w:r>
+            <w:r>
+              <w:rPr>
+                <w:noProof/>
+                <w:webHidden/>
+              </w:rPr>
+            </w:r>
+            <w:r>
+              <w:rPr>
+                <w:noProof/>
+                <w:webHidden/>
+              </w:rPr>
+              <w:fldChar w:fldCharType="separate"/>
+            </w:r>
+            <w:r>
+              <w:rPr>
+                <w:noProof/>
+                <w:webHidden/>
+              </w:rPr>
+              <w:t>12</w:t>
             </w:r>
             <w:r>
               <w:rPr>
@@ -5209,20 +5595,20 @@
             <w:pStyle w:val="TOC3"/>
             <w:tabs>
               <w:tab w:val="left" w:pos="1320"/>
-              <w:tab w:val="right" w:leader="dot" w:pos="10070"/>
+              <w:tab w:val="right" w:leader="dot" w:pos="9350"/>
             </w:tabs>
             <w:rPr>
               <w:rFonts w:eastAsiaTheme="minorEastAsia"/>
               <w:noProof/>
             </w:rPr>
           </w:pPr>
-          <w:hyperlink w:anchor="_Toc44232092" w:history="1">
+          <w:hyperlink w:anchor="_Toc44268022" w:history="1">
             <w:r>
               <w:rPr>
                 <w:rStyle w:val="Hyperlink"/>
                 <w:noProof/>
               </w:rPr>
-              <w:t>3.10.9</w:t>
+              <w:t>3.12.1.</w:t>
             </w:r>
             <w:r>
               <w:rPr>
@@ -5236,7 +5622,7 @@
                 <w:rStyle w:val="Hyperlink"/>
                 <w:noProof/>
               </w:rPr>
-              <w:t>FileManagerHelper Class</w:t>
+              <w:t>Data Flow Diagram 1</w:t>
             </w:r>
             <w:r>
               <w:rPr>
@@ -5257,347 +5643,7 @@
                 <w:noProof/>
                 <w:webHidden/>
               </w:rPr>
-              <w:instrText xml:space="preserve"> PAGEREF _Toc44232092 \h </w:instrText>
-            </w:r>
-            <w:r>
-              <w:rPr>
-                <w:noProof/>
-                <w:webHidden/>
-              </w:rPr>
-            </w:r>
-            <w:r>
-              <w:rPr>
-                <w:noProof/>
-                <w:webHidden/>
-              </w:rPr>
-              <w:fldChar w:fldCharType="separate"/>
-            </w:r>
-            <w:r>
-              <w:rPr>
-                <w:noProof/>
-                <w:webHidden/>
-              </w:rPr>
-              <w:t>10</w:t>
-            </w:r>
-            <w:r>
-              <w:rPr>
-                <w:noProof/>
-                <w:webHidden/>
-              </w:rPr>
-              <w:fldChar w:fldCharType="end"/>
-            </w:r>
-          </w:hyperlink>
-        </w:p>
-        <w:p>
-          <w:pPr>
-            <w:pStyle w:val="TOC3"/>
-            <w:tabs>
-              <w:tab w:val="left" w:pos="1540"/>
-              <w:tab w:val="right" w:leader="dot" w:pos="10070"/>
-            </w:tabs>
-            <w:rPr>
-              <w:rFonts w:eastAsiaTheme="minorEastAsia"/>
-              <w:noProof/>
-            </w:rPr>
-          </w:pPr>
-          <w:hyperlink w:anchor="_Toc44232093" w:history="1">
-            <w:r>
-              <w:rPr>
-                <w:rStyle w:val="Hyperlink"/>
-                <w:noProof/>
-              </w:rPr>
-              <w:t>3.10.10</w:t>
-            </w:r>
-            <w:r>
-              <w:rPr>
-                <w:rFonts w:eastAsiaTheme="minorEastAsia"/>
-                <w:noProof/>
-              </w:rPr>
-              <w:tab/>
-            </w:r>
-            <w:r>
-              <w:rPr>
-                <w:rStyle w:val="Hyperlink"/>
-                <w:noProof/>
-              </w:rPr>
-              <w:t>HLD Diagram</w:t>
-            </w:r>
-            <w:r>
-              <w:rPr>
-                <w:noProof/>
-                <w:webHidden/>
-              </w:rPr>
-              <w:tab/>
-            </w:r>
-            <w:r>
-              <w:rPr>
-                <w:noProof/>
-                <w:webHidden/>
-              </w:rPr>
-              <w:fldChar w:fldCharType="begin"/>
-            </w:r>
-            <w:r>
-              <w:rPr>
-                <w:noProof/>
-                <w:webHidden/>
-              </w:rPr>
-              <w:instrText xml:space="preserve"> PAGEREF _Toc44232093 \h </w:instrText>
-            </w:r>
-            <w:r>
-              <w:rPr>
-                <w:noProof/>
-                <w:webHidden/>
-              </w:rPr>
-            </w:r>
-            <w:r>
-              <w:rPr>
-                <w:noProof/>
-                <w:webHidden/>
-              </w:rPr>
-              <w:fldChar w:fldCharType="separate"/>
-            </w:r>
-            <w:r>
-              <w:rPr>
-                <w:noProof/>
-                <w:webHidden/>
-              </w:rPr>
-              <w:t>10</w:t>
-            </w:r>
-            <w:r>
-              <w:rPr>
-                <w:noProof/>
-                <w:webHidden/>
-              </w:rPr>
-              <w:fldChar w:fldCharType="end"/>
-            </w:r>
-          </w:hyperlink>
-        </w:p>
-        <w:p>
-          <w:pPr>
-            <w:pStyle w:val="TOC3"/>
-            <w:tabs>
-              <w:tab w:val="left" w:pos="1540"/>
-              <w:tab w:val="right" w:leader="dot" w:pos="10070"/>
-            </w:tabs>
-            <w:rPr>
-              <w:rFonts w:eastAsiaTheme="minorEastAsia"/>
-              <w:noProof/>
-            </w:rPr>
-          </w:pPr>
-          <w:hyperlink w:anchor="_Toc44232094" w:history="1">
-            <w:r>
-              <w:rPr>
-                <w:rStyle w:val="Hyperlink"/>
-                <w:noProof/>
-              </w:rPr>
-              <w:t>3.10.11</w:t>
-            </w:r>
-            <w:r>
-              <w:rPr>
-                <w:rFonts w:eastAsiaTheme="minorEastAsia"/>
-                <w:noProof/>
-              </w:rPr>
-              <w:tab/>
-            </w:r>
-            <w:r>
-              <w:rPr>
-                <w:rStyle w:val="Hyperlink"/>
-                <w:noProof/>
-              </w:rPr>
-              <w:t>User Authentication Diagram</w:t>
-            </w:r>
-            <w:r>
-              <w:rPr>
-                <w:noProof/>
-                <w:webHidden/>
-              </w:rPr>
-              <w:tab/>
-            </w:r>
-            <w:r>
-              <w:rPr>
-                <w:noProof/>
-                <w:webHidden/>
-              </w:rPr>
-              <w:fldChar w:fldCharType="begin"/>
-            </w:r>
-            <w:r>
-              <w:rPr>
-                <w:noProof/>
-                <w:webHidden/>
-              </w:rPr>
-              <w:instrText xml:space="preserve"> PAGEREF _Toc44232094 \h </w:instrText>
-            </w:r>
-            <w:r>
-              <w:rPr>
-                <w:noProof/>
-                <w:webHidden/>
-              </w:rPr>
-            </w:r>
-            <w:r>
-              <w:rPr>
-                <w:noProof/>
-                <w:webHidden/>
-              </w:rPr>
-              <w:fldChar w:fldCharType="separate"/>
-            </w:r>
-            <w:r>
-              <w:rPr>
-                <w:noProof/>
-                <w:webHidden/>
-              </w:rPr>
-              <w:t>11</w:t>
-            </w:r>
-            <w:r>
-              <w:rPr>
-                <w:noProof/>
-                <w:webHidden/>
-              </w:rPr>
-              <w:fldChar w:fldCharType="end"/>
-            </w:r>
-          </w:hyperlink>
-        </w:p>
-        <w:p>
-          <w:pPr>
-            <w:pStyle w:val="TOC2"/>
-            <w:tabs>
-              <w:tab w:val="left" w:pos="880"/>
-              <w:tab w:val="right" w:leader="dot" w:pos="10070"/>
-            </w:tabs>
-            <w:rPr>
-              <w:rFonts w:eastAsiaTheme="minorEastAsia"/>
-              <w:noProof/>
-            </w:rPr>
-          </w:pPr>
-          <w:hyperlink w:anchor="_Toc44232095" w:history="1">
-            <w:r>
-              <w:rPr>
-                <w:rStyle w:val="Hyperlink"/>
-                <w:rFonts w:cstheme="majorHAnsi"/>
-                <w:noProof/>
-              </w:rPr>
-              <w:t>3.11</w:t>
-            </w:r>
-            <w:r>
-              <w:rPr>
-                <w:rFonts w:eastAsiaTheme="minorEastAsia"/>
-                <w:noProof/>
-              </w:rPr>
-              <w:tab/>
-            </w:r>
-            <w:r>
-              <w:rPr>
-                <w:rStyle w:val="Hyperlink"/>
-                <w:rFonts w:cstheme="majorHAnsi"/>
-                <w:noProof/>
-              </w:rPr>
-              <w:t>Configuration Data</w:t>
-            </w:r>
-            <w:r>
-              <w:rPr>
-                <w:noProof/>
-                <w:webHidden/>
-              </w:rPr>
-              <w:tab/>
-            </w:r>
-            <w:r>
-              <w:rPr>
-                <w:noProof/>
-                <w:webHidden/>
-              </w:rPr>
-              <w:fldChar w:fldCharType="begin"/>
-            </w:r>
-            <w:r>
-              <w:rPr>
-                <w:noProof/>
-                <w:webHidden/>
-              </w:rPr>
-              <w:instrText xml:space="preserve"> PAGEREF _Toc44232095 \h </w:instrText>
-            </w:r>
-            <w:r>
-              <w:rPr>
-                <w:noProof/>
-                <w:webHidden/>
-              </w:rPr>
-            </w:r>
-            <w:r>
-              <w:rPr>
-                <w:noProof/>
-                <w:webHidden/>
-              </w:rPr>
-              <w:fldChar w:fldCharType="separate"/>
-            </w:r>
-            <w:r>
-              <w:rPr>
-                <w:noProof/>
-                <w:webHidden/>
-              </w:rPr>
-              <w:t>12</w:t>
-            </w:r>
-            <w:r>
-              <w:rPr>
-                <w:noProof/>
-                <w:webHidden/>
-              </w:rPr>
-              <w:fldChar w:fldCharType="end"/>
-            </w:r>
-          </w:hyperlink>
-        </w:p>
-        <w:p>
-          <w:pPr>
-            <w:pStyle w:val="TOC2"/>
-            <w:tabs>
-              <w:tab w:val="left" w:pos="880"/>
-              <w:tab w:val="right" w:leader="dot" w:pos="10070"/>
-            </w:tabs>
-            <w:rPr>
-              <w:rFonts w:eastAsiaTheme="minorEastAsia"/>
-              <w:noProof/>
-            </w:rPr>
-          </w:pPr>
-          <w:hyperlink w:anchor="_Toc44232096" w:history="1">
-            <w:r>
-              <w:rPr>
-                <w:rStyle w:val="Hyperlink"/>
-                <w:rFonts w:cstheme="majorHAnsi"/>
-                <w:noProof/>
-              </w:rPr>
-              <w:t>3.12</w:t>
-            </w:r>
-            <w:r>
-              <w:rPr>
-                <w:rFonts w:eastAsiaTheme="minorEastAsia"/>
-                <w:noProof/>
-              </w:rPr>
-              <w:tab/>
-            </w:r>
-            <w:r>
-              <w:rPr>
-                <w:rStyle w:val="Hyperlink"/>
-                <w:rFonts w:cstheme="majorHAnsi"/>
-                <w:noProof/>
-              </w:rPr>
-              <w:t>Data Flows and States</w:t>
-            </w:r>
-            <w:r>
-              <w:rPr>
-                <w:noProof/>
-                <w:webHidden/>
-              </w:rPr>
-              <w:tab/>
-            </w:r>
-            <w:r>
-              <w:rPr>
-                <w:noProof/>
-                <w:webHidden/>
-              </w:rPr>
-              <w:fldChar w:fldCharType="begin"/>
-            </w:r>
-            <w:r>
-              <w:rPr>
-                <w:noProof/>
-                <w:webHidden/>
-              </w:rPr>
-              <w:instrText xml:space="preserve"> PAGEREF _Toc44232096 \h </w:instrText>
+              <w:instrText xml:space="preserve"> PAGEREF _Toc44268022 \h </w:instrText>
             </w:r>
             <w:r>
               <w:rPr>
@@ -5633,20 +5679,20 @@
             <w:pStyle w:val="TOC3"/>
             <w:tabs>
               <w:tab w:val="left" w:pos="1320"/>
-              <w:tab w:val="right" w:leader="dot" w:pos="10070"/>
+              <w:tab w:val="right" w:leader="dot" w:pos="9350"/>
             </w:tabs>
             <w:rPr>
               <w:rFonts w:eastAsiaTheme="minorEastAsia"/>
               <w:noProof/>
             </w:rPr>
           </w:pPr>
-          <w:hyperlink w:anchor="_Toc44232097" w:history="1">
+          <w:hyperlink w:anchor="_Toc44268023" w:history="1">
             <w:r>
               <w:rPr>
                 <w:rStyle w:val="Hyperlink"/>
                 <w:noProof/>
               </w:rPr>
-              <w:t>3.12.1</w:t>
+              <w:t>3.12.2.</w:t>
             </w:r>
             <w:r>
               <w:rPr>
@@ -5660,7 +5706,7 @@
                 <w:rStyle w:val="Hyperlink"/>
                 <w:noProof/>
               </w:rPr>
-              <w:t>Data Flow Diagram 1</w:t>
+              <w:t>Data Flow Diagram 2</w:t>
             </w:r>
             <w:r>
               <w:rPr>
@@ -5681,91 +5727,7 @@
                 <w:noProof/>
                 <w:webHidden/>
               </w:rPr>
-              <w:instrText xml:space="preserve"> PAGEREF _Toc44232097 \h </w:instrText>
-            </w:r>
-            <w:r>
-              <w:rPr>
-                <w:noProof/>
-                <w:webHidden/>
-              </w:rPr>
-            </w:r>
-            <w:r>
-              <w:rPr>
-                <w:noProof/>
-                <w:webHidden/>
-              </w:rPr>
-              <w:fldChar w:fldCharType="separate"/>
-            </w:r>
-            <w:r>
-              <w:rPr>
-                <w:noProof/>
-                <w:webHidden/>
-              </w:rPr>
-              <w:t>12</w:t>
-            </w:r>
-            <w:r>
-              <w:rPr>
-                <w:noProof/>
-                <w:webHidden/>
-              </w:rPr>
-              <w:fldChar w:fldCharType="end"/>
-            </w:r>
-          </w:hyperlink>
-        </w:p>
-        <w:p>
-          <w:pPr>
-            <w:pStyle w:val="TOC3"/>
-            <w:tabs>
-              <w:tab w:val="left" w:pos="1320"/>
-              <w:tab w:val="right" w:leader="dot" w:pos="10070"/>
-            </w:tabs>
-            <w:rPr>
-              <w:rFonts w:eastAsiaTheme="minorEastAsia"/>
-              <w:noProof/>
-            </w:rPr>
-          </w:pPr>
-          <w:hyperlink w:anchor="_Toc44232098" w:history="1">
-            <w:r>
-              <w:rPr>
-                <w:rStyle w:val="Hyperlink"/>
-                <w:noProof/>
-              </w:rPr>
-              <w:t>3.12.2</w:t>
-            </w:r>
-            <w:r>
-              <w:rPr>
-                <w:rFonts w:eastAsiaTheme="minorEastAsia"/>
-                <w:noProof/>
-              </w:rPr>
-              <w:tab/>
-            </w:r>
-            <w:r>
-              <w:rPr>
-                <w:rStyle w:val="Hyperlink"/>
-                <w:noProof/>
-              </w:rPr>
-              <w:t>Data Flow Diagram 2</w:t>
-            </w:r>
-            <w:r>
-              <w:rPr>
-                <w:noProof/>
-                <w:webHidden/>
-              </w:rPr>
-              <w:tab/>
-            </w:r>
-            <w:r>
-              <w:rPr>
-                <w:noProof/>
-                <w:webHidden/>
-              </w:rPr>
-              <w:fldChar w:fldCharType="begin"/>
-            </w:r>
-            <w:r>
-              <w:rPr>
-                <w:noProof/>
-                <w:webHidden/>
-              </w:rPr>
-              <w:instrText xml:space="preserve"> PAGEREF _Toc44232098 \h </w:instrText>
+              <w:instrText xml:space="preserve"> PAGEREF _Toc44268023 \h </w:instrText>
             </w:r>
             <w:r>
               <w:rPr>
@@ -5818,7 +5780,7 @@
       <w:pPr>
         <w:pStyle w:val="Heading1"/>
       </w:pPr>
-      <w:bookmarkStart w:id="0" w:name="_Toc44232062"/>
+      <w:bookmarkStart w:id="0" w:name="_Toc44267987"/>
       <w:r>
         <w:lastRenderedPageBreak/>
         <w:t>Introduction</w:t>
@@ -5830,10 +5792,10 @@
         <w:pStyle w:val="Heading2"/>
         <w:numPr>
           <w:ilvl w:val="1"/>
-          <w:numId w:val="13"/>
+          <w:numId w:val="14"/>
         </w:numPr>
       </w:pPr>
-      <w:bookmarkStart w:id="1" w:name="_Toc44232063"/>
+      <w:bookmarkStart w:id="1" w:name="_Toc44267988"/>
       <w:r>
         <w:t>Purpose</w:t>
       </w:r>
@@ -5853,21 +5815,7 @@
         <w:t xml:space="preserve"> especially</w:t>
       </w:r>
       <w:r>
-        <w:t xml:space="preserve"> will benefit from the application because it will both simplify the search </w:t>
-      </w:r>
-      <w:r>
-        <w:t>process and</w:t>
-      </w:r>
-      <w:r>
-        <w:t xml:space="preserve"> reduce the amount of </w:t>
-      </w:r>
-      <w:proofErr w:type="gramStart"/>
-      <w:r>
-        <w:t>time</w:t>
-      </w:r>
-      <w:proofErr w:type="gramEnd"/>
-      <w:r>
-        <w:t xml:space="preserve"> they need to keep a customer on hold</w:t>
+        <w:t xml:space="preserve"> will benefit from the application because it will both simplify the search process and reduce the amount of time they need to keep a customer on hold</w:t>
       </w:r>
       <w:r>
         <w:t>.</w:t>
@@ -5887,14 +5835,14 @@
         <w:pStyle w:val="Heading2"/>
         <w:numPr>
           <w:ilvl w:val="1"/>
-          <w:numId w:val="13"/>
+          <w:numId w:val="14"/>
         </w:numPr>
         <w:rPr>
           <w:color w:val="auto"/>
           <w:sz w:val="24"/>
         </w:rPr>
       </w:pPr>
-      <w:bookmarkStart w:id="2" w:name="_Toc44232064"/>
+      <w:bookmarkStart w:id="2" w:name="_Toc44267989"/>
       <w:r>
         <w:rPr>
           <w:color w:val="auto"/>
@@ -5906,15 +5854,7 @@
     </w:p>
     <w:p>
       <w:r>
-        <w:t xml:space="preserve">This document outlines the basic structure of TagIt.FM's interfaces and provides general information about the inner workings of the application. This includes descriptions and diagrams of how the GUI will communicate with the database for the creation, retrieval, editing and deletion of tags, as well as how the software will interface with the basic file manager on individual computers. Details about the design process including issues, tradeoffs, </w:t>
-      </w:r>
-      <w:proofErr w:type="gramStart"/>
-      <w:r>
-        <w:t>development</w:t>
-      </w:r>
-      <w:proofErr w:type="gramEnd"/>
-      <w:r>
-        <w:t xml:space="preserve"> and collaboration tools used are also included. Any libraries that were added to Python to assist with the construction of the software, are listed in the libraries section. Additionally, details are provided regarding security, hardware, reports and output, database, class structure, and flow of data.</w:t>
+        <w:t>This document outlines the basic structure of TagIt.FM's interfaces and provides general information about the inner workings of the application. This includes descriptions and diagrams of how the GUI will communicate with the database for the creation, retrieval, editing and deletion of tags, as well as how the software will interface with the basic file manager on individual computers. Details about the design process including issues, tradeoffs, development and collaboration tools used are also included. Any libraries that were added to Python to assist with the construction of the software, are listed in the libraries section. Additionally, details are provided regarding security, hardware, reports and output, database, class structure, and flow of data.</w:t>
       </w:r>
     </w:p>
     <w:p>
@@ -5922,14 +5862,14 @@
         <w:pStyle w:val="Heading2"/>
         <w:numPr>
           <w:ilvl w:val="1"/>
-          <w:numId w:val="13"/>
+          <w:numId w:val="14"/>
         </w:numPr>
         <w:rPr>
           <w:color w:val="auto"/>
           <w:sz w:val="24"/>
         </w:rPr>
       </w:pPr>
-      <w:bookmarkStart w:id="3" w:name="_Toc44232065"/>
+      <w:bookmarkStart w:id="3" w:name="_Toc44267990"/>
       <w:r>
         <w:rPr>
           <w:color w:val="auto"/>
@@ -6064,7 +6004,7 @@
       <w:pPr>
         <w:pStyle w:val="Heading1"/>
       </w:pPr>
-      <w:bookmarkStart w:id="4" w:name="_Toc44232066"/>
+      <w:bookmarkStart w:id="4" w:name="_Toc44267991"/>
       <w:r>
         <w:t>Design Summary</w:t>
       </w:r>
@@ -6079,7 +6019,7 @@
           <w:szCs w:val="27"/>
         </w:rPr>
       </w:pPr>
-      <w:bookmarkStart w:id="5" w:name="_Toc44232067"/>
+      <w:bookmarkStart w:id="5" w:name="_Toc44267992"/>
       <w:r>
         <w:t>Overview of Design</w:t>
       </w:r>
@@ -6087,19 +6027,7 @@
     </w:p>
     <w:p>
       <w:r>
-        <w:t>The design of this project will be based around two main classes, the client main class and the server</w:t>
-      </w:r>
-      <w:r>
-        <w:t xml:space="preserve"> main</w:t>
-      </w:r>
-      <w:r>
-        <w:t xml:space="preserve"> class</w:t>
-      </w:r>
-      <w:r>
-        <w:t>. These two classes</w:t>
-      </w:r>
-      <w:r>
-        <w:t xml:space="preserve"> will manage the interactions between the GUI class, the user classes, and the database. </w:t>
+        <w:t xml:space="preserve">The design of this project will be based around two main classes, the client main class and the server main class. These two classes will manage the interactions between the GUI class, the user classes, and the database. </w:t>
       </w:r>
     </w:p>
     <w:p>
@@ -6114,13 +6042,15 @@
     </w:p>
     <w:p>
       <w:r>
-        <w:t xml:space="preserve">The basic user subclass will have a username and password and will be able to add and remove tags from files, as well as, search for files based on the assigned tags. The next level of user subclass will inherit the previous methods and properties, and will, in addition, be able to create and delete tags. The highest level of user subclass will inherit the previous methods and properties, and will be able to create, delete, and promote or demote user access levels. The GUI will also communicate through an external interface with the local computer's file manager so that the file hierarchy can be viewed and navigated through within the GUI. </w:t>
-      </w:r>
-    </w:p>
-    <w:p/>
-    <w:p>
+        <w:t xml:space="preserve">The basic user subclass will have a username and password and will be able to add and remove tags from files, as well as, search for files based on the assigned tags. The next level of user subclass will inherit the previous methods and properties, and will, in addition, be able to create and delete tags. The highest level of user subclass will inherit the previous methods and properties, and will be able to </w:t>
+      </w:r>
       <w:r>
         <w:lastRenderedPageBreak/>
+        <w:t xml:space="preserve">create, delete, and promote or demote user access levels. The GUI will also communicate through an external interface with the local computer's file manager so that the file hierarchy can be viewed and navigated through within the GUI. </w:t>
+      </w:r>
+    </w:p>
+    <w:p>
+      <w:r>
         <w:t>The DBhelper class will reformat incoming and outgoing data so that the data will interact correctly with both the database and the programming language. All data will be transferred through an HTTPS server for security purposes. The tag database server, and the HTTPS server will be controlled by the server class.</w:t>
       </w:r>
     </w:p>
@@ -6133,7 +6063,7 @@
           <w:szCs w:val="27"/>
         </w:rPr>
       </w:pPr>
-      <w:bookmarkStart w:id="6" w:name="_Toc44232068"/>
+      <w:bookmarkStart w:id="6" w:name="_Toc44267993"/>
       <w:r>
         <w:t>Design Issues</w:t>
       </w:r>
@@ -6168,7 +6098,7 @@
           <w:szCs w:val="27"/>
         </w:rPr>
       </w:pPr>
-      <w:bookmarkStart w:id="7" w:name="_Toc44232069"/>
+      <w:bookmarkStart w:id="7" w:name="_Toc44267994"/>
       <w:r>
         <w:rPr>
           <w:rFonts w:cstheme="majorHAnsi"/>
@@ -6202,6 +6132,7 @@
     </w:p>
     <w:p>
       <w:r>
+        <w:lastRenderedPageBreak/>
         <w:t>TEAM will be using PyCharm version 2020.1.2 with the build number 201.7846.77 as its IDE, this is a tool developed by JetBrains for use with the Python programming language. The responsibilities of the IDE are to integrate with SQLite, which is the group's chosen database language. The IDE will be used to develop the application when the SDLC is at the development phase and to implement testing procedures within that tool.</w:t>
       </w:r>
     </w:p>
@@ -6214,7 +6145,7 @@
           <w:szCs w:val="27"/>
         </w:rPr>
       </w:pPr>
-      <w:bookmarkStart w:id="8" w:name="_Toc44232070"/>
+      <w:bookmarkStart w:id="8" w:name="_Toc44267995"/>
       <w:r>
         <w:rPr>
           <w:rFonts w:cstheme="majorHAnsi"/>
@@ -6222,7 +6153,6 @@
           <w:sz w:val="24"/>
           <w:szCs w:val="24"/>
         </w:rPr>
-        <w:lastRenderedPageBreak/>
         <w:t>Libraries</w:t>
       </w:r>
       <w:bookmarkEnd w:id="8"/>
@@ -6231,12 +6161,9 @@
       <w:pPr>
         <w:pStyle w:val="Heading1"/>
       </w:pPr>
-      <w:bookmarkStart w:id="9" w:name="_Toc44232071"/>
-      <w:r>
-        <w:t xml:space="preserve">Design </w:t>
-      </w:r>
-      <w:r>
-        <w:t>Details</w:t>
+      <w:bookmarkStart w:id="9" w:name="_Toc44267996"/>
+      <w:r>
+        <w:t>Design Details</w:t>
       </w:r>
       <w:bookmarkEnd w:id="9"/>
     </w:p>
@@ -6249,7 +6176,7 @@
           <w:szCs w:val="27"/>
         </w:rPr>
       </w:pPr>
-      <w:bookmarkStart w:id="10" w:name="_Toc44232072"/>
+      <w:bookmarkStart w:id="10" w:name="_Toc44267997"/>
       <w:r>
         <w:t>Security</w:t>
       </w:r>
@@ -6280,7 +6207,7 @@
           <w:sz w:val="24"/>
         </w:rPr>
       </w:pPr>
-      <w:bookmarkStart w:id="11" w:name="_Toc44232073"/>
+      <w:bookmarkStart w:id="11" w:name="_Toc44267998"/>
       <w:r>
         <w:rPr>
           <w:color w:val="auto"/>
@@ -6303,7 +6230,7 @@
           <w:sz w:val="24"/>
         </w:rPr>
       </w:pPr>
-      <w:bookmarkStart w:id="12" w:name="_Toc44232074"/>
+      <w:bookmarkStart w:id="12" w:name="_Toc44267999"/>
       <w:r>
         <w:rPr>
           <w:color w:val="auto"/>
@@ -6332,20 +6259,14 @@
         </w:numPr>
         <w:ind w:left="720" w:hanging="720"/>
       </w:pPr>
-      <w:bookmarkStart w:id="13" w:name="_Toc44232075"/>
+      <w:bookmarkStart w:id="13" w:name="_Toc44268000"/>
       <w:r>
         <w:lastRenderedPageBreak/>
-        <w:t>3.3.1</w:t>
-      </w:r>
-      <w:r>
-        <w:t>.</w:t>
+        <w:t>3.3.1.</w:t>
       </w:r>
       <w:r>
         <w:tab/>
-        <w:t>TagIt.FM Concept UI</w:t>
-      </w:r>
-      <w:r>
-        <w:t xml:space="preserve"> Diagram</w:t>
+        <w:t>TagIt.FM Concept UI Diagram</w:t>
       </w:r>
       <w:bookmarkEnd w:id="13"/>
     </w:p>
@@ -6355,7 +6276,7 @@
           <w:noProof/>
         </w:rPr>
         <w:drawing>
-          <wp:inline distT="0" distB="0" distL="0" distR="0" wp14:anchorId="6A81B794" wp14:editId="3C399DDD">
+          <wp:inline distT="0" distB="0" distL="0" distR="0" wp14:anchorId="607308C3" wp14:editId="382401CC">
             <wp:extent cx="6381750" cy="3409950"/>
             <wp:effectExtent l="0" t="0" r="0" b="0"/>
             <wp:docPr id="1" name="Picture 1"/>
@@ -6409,7 +6330,7 @@
         <w:pStyle w:val="Heading2"/>
         <w:numPr>
           <w:ilvl w:val="1"/>
-          <w:numId w:val="17"/>
+          <w:numId w:val="15"/>
         </w:numPr>
         <w:rPr>
           <w:rFonts w:cstheme="majorHAnsi"/>
@@ -6418,7 +6339,7 @@
           <w:szCs w:val="24"/>
         </w:rPr>
       </w:pPr>
-      <w:bookmarkStart w:id="14" w:name="_Toc44232076"/>
+      <w:bookmarkStart w:id="14" w:name="_Toc44268001"/>
       <w:r>
         <w:rPr>
           <w:rFonts w:cstheme="majorHAnsi"/>
@@ -6440,7 +6361,7 @@
         <w:pStyle w:val="Heading2"/>
         <w:numPr>
           <w:ilvl w:val="1"/>
-          <w:numId w:val="17"/>
+          <w:numId w:val="15"/>
         </w:numPr>
         <w:rPr>
           <w:rFonts w:cstheme="majorHAnsi"/>
@@ -6449,7 +6370,7 @@
           <w:szCs w:val="24"/>
         </w:rPr>
       </w:pPr>
-      <w:bookmarkStart w:id="15" w:name="_Toc44232077"/>
+      <w:bookmarkStart w:id="15" w:name="_Toc44268002"/>
       <w:r>
         <w:rPr>
           <w:rFonts w:cstheme="majorHAnsi"/>
@@ -6471,7 +6392,7 @@
         <w:pStyle w:val="Heading2"/>
         <w:numPr>
           <w:ilvl w:val="1"/>
-          <w:numId w:val="17"/>
+          <w:numId w:val="15"/>
         </w:numPr>
         <w:rPr>
           <w:rFonts w:cstheme="majorHAnsi"/>
@@ -6480,7 +6401,7 @@
           <w:szCs w:val="24"/>
         </w:rPr>
       </w:pPr>
-      <w:bookmarkStart w:id="16" w:name="_Toc44232078"/>
+      <w:bookmarkStart w:id="16" w:name="_Toc44268003"/>
       <w:r>
         <w:rPr>
           <w:rFonts w:cstheme="majorHAnsi"/>
@@ -6514,10 +6435,10 @@
         <w:pStyle w:val="Heading3"/>
         <w:numPr>
           <w:ilvl w:val="2"/>
-          <w:numId w:val="17"/>
+          <w:numId w:val="15"/>
         </w:numPr>
       </w:pPr>
-      <w:bookmarkStart w:id="17" w:name="_Toc44232079"/>
+      <w:bookmarkStart w:id="17" w:name="_Toc44268004"/>
       <w:r>
         <w:lastRenderedPageBreak/>
         <w:t>Software Architecture Diagram</w:t>
@@ -6530,7 +6451,7 @@
           <w:noProof/>
         </w:rPr>
         <w:drawing>
-          <wp:inline distT="0" distB="0" distL="0" distR="0" wp14:anchorId="297D6663" wp14:editId="77B7B51F">
+          <wp:inline distT="0" distB="0" distL="0" distR="0" wp14:anchorId="5865CA98" wp14:editId="541A211A">
             <wp:extent cx="6391275" cy="3324225"/>
             <wp:effectExtent l="0" t="0" r="9525" b="9525"/>
             <wp:docPr id="2" name="Picture 2"/>
@@ -6584,7 +6505,7 @@
         <w:pStyle w:val="Heading2"/>
         <w:numPr>
           <w:ilvl w:val="1"/>
-          <w:numId w:val="17"/>
+          <w:numId w:val="15"/>
         </w:numPr>
         <w:rPr>
           <w:rFonts w:cstheme="majorHAnsi"/>
@@ -6593,7 +6514,7 @@
           <w:szCs w:val="24"/>
         </w:rPr>
       </w:pPr>
-      <w:bookmarkStart w:id="18" w:name="_Toc44232080"/>
+      <w:bookmarkStart w:id="18" w:name="_Toc44268005"/>
       <w:r>
         <w:rPr>
           <w:rFonts w:cstheme="majorHAnsi"/>
@@ -6610,7 +6531,7 @@
         <w:pStyle w:val="Heading2"/>
         <w:numPr>
           <w:ilvl w:val="1"/>
-          <w:numId w:val="17"/>
+          <w:numId w:val="15"/>
         </w:numPr>
         <w:rPr>
           <w:rFonts w:cstheme="majorHAnsi"/>
@@ -6619,7 +6540,7 @@
           <w:szCs w:val="24"/>
         </w:rPr>
       </w:pPr>
-      <w:bookmarkStart w:id="19" w:name="_Toc44232081"/>
+      <w:bookmarkStart w:id="19" w:name="_Toc44268006"/>
       <w:r>
         <w:rPr>
           <w:rFonts w:cstheme="majorHAnsi"/>
@@ -6636,7 +6557,7 @@
         <w:pStyle w:val="Heading2"/>
         <w:numPr>
           <w:ilvl w:val="1"/>
-          <w:numId w:val="17"/>
+          <w:numId w:val="15"/>
         </w:numPr>
         <w:rPr>
           <w:rFonts w:cstheme="majorHAnsi"/>
@@ -6645,7 +6566,7 @@
           <w:szCs w:val="24"/>
         </w:rPr>
       </w:pPr>
-      <w:bookmarkStart w:id="20" w:name="_Toc44232082"/>
+      <w:bookmarkStart w:id="20" w:name="_Toc44268007"/>
       <w:r>
         <w:rPr>
           <w:rFonts w:cstheme="majorHAnsi"/>
@@ -6667,7 +6588,7 @@
         <w:pStyle w:val="Heading2"/>
         <w:numPr>
           <w:ilvl w:val="1"/>
-          <w:numId w:val="17"/>
+          <w:numId w:val="15"/>
         </w:numPr>
         <w:rPr>
           <w:rFonts w:cstheme="majorHAnsi"/>
@@ -6676,7 +6597,7 @@
           <w:szCs w:val="24"/>
         </w:rPr>
       </w:pPr>
-      <w:bookmarkStart w:id="21" w:name="_Toc44232083"/>
+      <w:bookmarkStart w:id="21" w:name="_Toc44268008"/>
       <w:r>
         <w:rPr>
           <w:rFonts w:cstheme="majorHAnsi"/>
@@ -6702,24 +6623,12 @@
         <w:pStyle w:val="Heading3"/>
         <w:numPr>
           <w:ilvl w:val="2"/>
-          <w:numId w:val="17"/>
+          <w:numId w:val="15"/>
         </w:numPr>
       </w:pPr>
-      <w:bookmarkStart w:id="22" w:name="_Toc44232084"/>
-      <w:r>
-        <w:t xml:space="preserve">Client </w:t>
-      </w:r>
-      <w:r>
-        <w:t>M</w:t>
-      </w:r>
-      <w:r>
-        <w:t xml:space="preserve">ain </w:t>
-      </w:r>
-      <w:r>
-        <w:t>C</w:t>
-      </w:r>
-      <w:r>
-        <w:t>lass</w:t>
+      <w:bookmarkStart w:id="22" w:name="_Toc44268009"/>
+      <w:r>
+        <w:t>Client Main Class</w:t>
       </w:r>
       <w:bookmarkEnd w:id="22"/>
     </w:p>
@@ -6733,36 +6642,18 @@
         <w:pStyle w:val="Heading3"/>
         <w:numPr>
           <w:ilvl w:val="2"/>
-          <w:numId w:val="17"/>
+          <w:numId w:val="15"/>
         </w:numPr>
       </w:pPr>
-      <w:bookmarkStart w:id="23" w:name="_Toc44232085"/>
-      <w:r>
-        <w:t xml:space="preserve">Server </w:t>
-      </w:r>
-      <w:r>
-        <w:t>M</w:t>
-      </w:r>
-      <w:r>
-        <w:t xml:space="preserve">ain </w:t>
-      </w:r>
-      <w:r>
-        <w:t>C</w:t>
-      </w:r>
-      <w:r>
-        <w:t>lass</w:t>
+      <w:bookmarkStart w:id="23" w:name="_Toc44268010"/>
+      <w:r>
+        <w:t>Server Main Class</w:t>
       </w:r>
       <w:bookmarkEnd w:id="23"/>
     </w:p>
     <w:p>
       <w:r>
-        <w:t xml:space="preserve">This class will handle the server and DBhelper side classes. It will handle the data for authentication purposes of the </w:t>
-      </w:r>
-      <w:r>
-        <w:t>client’s</w:t>
-      </w:r>
-      <w:r>
-        <w:t xml:space="preserve"> requests. </w:t>
+        <w:t xml:space="preserve">This class will handle the server and DBhelper side classes. It will handle the data for authentication purposes of the client’s requests. </w:t>
       </w:r>
     </w:p>
     <w:p>
@@ -6770,15 +6661,12 @@
         <w:pStyle w:val="Heading3"/>
         <w:numPr>
           <w:ilvl w:val="2"/>
-          <w:numId w:val="17"/>
+          <w:numId w:val="15"/>
         </w:numPr>
       </w:pPr>
-      <w:bookmarkStart w:id="24" w:name="_Toc44232086"/>
-      <w:r>
-        <w:t>GUI</w:t>
-      </w:r>
-      <w:r>
-        <w:t xml:space="preserve"> Class</w:t>
+      <w:bookmarkStart w:id="24" w:name="_Toc44268011"/>
+      <w:r>
+        <w:t>GUI Class</w:t>
       </w:r>
       <w:bookmarkEnd w:id="24"/>
     </w:p>
@@ -6792,16 +6680,13 @@
         <w:pStyle w:val="Heading3"/>
         <w:numPr>
           <w:ilvl w:val="2"/>
-          <w:numId w:val="17"/>
+          <w:numId w:val="15"/>
         </w:numPr>
       </w:pPr>
-      <w:bookmarkStart w:id="25" w:name="_Toc44232087"/>
+      <w:bookmarkStart w:id="25" w:name="_Toc44268012"/>
       <w:r>
         <w:lastRenderedPageBreak/>
-        <w:t>User</w:t>
-      </w:r>
-      <w:r>
-        <w:t xml:space="preserve"> Class</w:t>
+        <w:t>User Class</w:t>
       </w:r>
       <w:bookmarkEnd w:id="25"/>
     </w:p>
@@ -6815,18 +6700,12 @@
         <w:pStyle w:val="Heading3"/>
         <w:numPr>
           <w:ilvl w:val="2"/>
-          <w:numId w:val="17"/>
+          <w:numId w:val="15"/>
         </w:numPr>
       </w:pPr>
-      <w:bookmarkStart w:id="26" w:name="_Toc44232088"/>
-      <w:r>
-        <w:t>Tag</w:t>
-      </w:r>
-      <w:r>
-        <w:t>s</w:t>
-      </w:r>
-      <w:r>
-        <w:t xml:space="preserve"> Class</w:t>
+      <w:bookmarkStart w:id="26" w:name="_Toc44268013"/>
+      <w:r>
+        <w:t>Tags Class</w:t>
       </w:r>
       <w:bookmarkEnd w:id="26"/>
     </w:p>
@@ -6840,15 +6719,12 @@
         <w:pStyle w:val="Heading3"/>
         <w:numPr>
           <w:ilvl w:val="2"/>
-          <w:numId w:val="17"/>
+          <w:numId w:val="15"/>
         </w:numPr>
       </w:pPr>
-      <w:bookmarkStart w:id="27" w:name="_Toc44232089"/>
-      <w:r>
-        <w:t>Server</w:t>
-      </w:r>
-      <w:r>
-        <w:t xml:space="preserve"> Class</w:t>
+      <w:bookmarkStart w:id="27" w:name="_Toc44268014"/>
+      <w:r>
+        <w:t>Server Class</w:t>
       </w:r>
       <w:bookmarkEnd w:id="27"/>
     </w:p>
@@ -6862,15 +6738,12 @@
         <w:pStyle w:val="Heading3"/>
         <w:numPr>
           <w:ilvl w:val="2"/>
-          <w:numId w:val="17"/>
+          <w:numId w:val="15"/>
         </w:numPr>
       </w:pPr>
-      <w:bookmarkStart w:id="28" w:name="_Toc44232090"/>
-      <w:r>
-        <w:t>DBhelper</w:t>
-      </w:r>
-      <w:r>
-        <w:t xml:space="preserve"> Class</w:t>
+      <w:bookmarkStart w:id="28" w:name="_Toc44268015"/>
+      <w:r>
+        <w:t>DBhelper Class</w:t>
       </w:r>
       <w:bookmarkEnd w:id="28"/>
     </w:p>
@@ -6884,27 +6757,18 @@
         <w:pStyle w:val="Heading3"/>
         <w:numPr>
           <w:ilvl w:val="2"/>
-          <w:numId w:val="17"/>
+          <w:numId w:val="15"/>
         </w:numPr>
       </w:pPr>
-      <w:bookmarkStart w:id="29" w:name="_Toc44232091"/>
-      <w:r>
-        <w:t xml:space="preserve">History </w:t>
-      </w:r>
-      <w:r>
-        <w:t>Class</w:t>
+      <w:bookmarkStart w:id="29" w:name="_Toc44268016"/>
+      <w:r>
+        <w:t>History Class</w:t>
       </w:r>
       <w:bookmarkEnd w:id="29"/>
     </w:p>
     <w:p>
       <w:r>
-        <w:t xml:space="preserve">This class will hold a list of the </w:t>
-      </w:r>
-      <w:r>
-        <w:t>user’s</w:t>
-      </w:r>
-      <w:r>
-        <w:t xml:space="preserve"> recent actions, such as creating a tag, adding a tag to a file, or searching for a file by its tags.</w:t>
+        <w:t>This class will hold a list of the user’s recent actions, such as creating a tag, adding a tag to a file, or searching for a file by its tags.</w:t>
       </w:r>
     </w:p>
     <w:p>
@@ -6912,30 +6776,18 @@
         <w:pStyle w:val="Heading3"/>
         <w:numPr>
           <w:ilvl w:val="2"/>
-          <w:numId w:val="17"/>
+          <w:numId w:val="15"/>
         </w:numPr>
       </w:pPr>
-      <w:bookmarkStart w:id="30" w:name="_Toc44232092"/>
-      <w:r>
-        <w:t>FileManagerHelper</w:t>
-      </w:r>
-      <w:r>
-        <w:t xml:space="preserve"> Class</w:t>
+      <w:bookmarkStart w:id="30" w:name="_Toc44268017"/>
+      <w:r>
+        <w:t>FileManagerHelper Class</w:t>
       </w:r>
       <w:bookmarkEnd w:id="30"/>
     </w:p>
     <w:p>
       <w:r>
-        <w:t xml:space="preserve">This class will be responsible for </w:t>
-      </w:r>
-      <w:r>
-        <w:t>retrieving</w:t>
-      </w:r>
-      <w:r>
-        <w:t xml:space="preserve"> the computers file hierarchy from the file manager for display in the GUI</w:t>
-      </w:r>
-      <w:r>
-        <w:t>.</w:t>
+        <w:t>This class will be responsible for retrieving the computers file hierarchy from the file manager for display in the GUI.</w:t>
       </w:r>
     </w:p>
     <w:p>
@@ -6943,10 +6795,10 @@
         <w:pStyle w:val="Heading3"/>
         <w:numPr>
           <w:ilvl w:val="2"/>
-          <w:numId w:val="17"/>
+          <w:numId w:val="15"/>
         </w:numPr>
       </w:pPr>
-      <w:bookmarkStart w:id="31" w:name="_Toc44232093"/>
+      <w:bookmarkStart w:id="31" w:name="_Toc44268018"/>
       <w:r>
         <w:t>HLD Diagram</w:t>
       </w:r>
@@ -6958,7 +6810,7 @@
           <w:noProof/>
         </w:rPr>
         <w:drawing>
-          <wp:inline distT="0" distB="0" distL="0" distR="0" wp14:anchorId="2424860C" wp14:editId="14CCD1F9">
+          <wp:inline distT="0" distB="0" distL="0" distR="0" wp14:anchorId="0974D444" wp14:editId="61FFE4CE">
             <wp:extent cx="6400800" cy="3886200"/>
             <wp:effectExtent l="0" t="0" r="0" b="0"/>
             <wp:docPr id="3" name="Picture 3"/>
@@ -7017,10 +6869,10 @@
         <w:pStyle w:val="Heading3"/>
         <w:numPr>
           <w:ilvl w:val="2"/>
-          <w:numId w:val="17"/>
+          <w:numId w:val="15"/>
         </w:numPr>
       </w:pPr>
-      <w:bookmarkStart w:id="32" w:name="_Toc44232094"/>
+      <w:bookmarkStart w:id="32" w:name="_Toc44268019"/>
       <w:r>
         <w:lastRenderedPageBreak/>
         <w:t>User Authentication Diagram</w:t>
@@ -7033,7 +6885,7 @@
           <w:noProof/>
         </w:rPr>
         <w:drawing>
-          <wp:inline distT="0" distB="0" distL="0" distR="0" wp14:anchorId="5CAD28A5" wp14:editId="2F9B1AC8">
+          <wp:inline distT="0" distB="0" distL="0" distR="0" wp14:anchorId="30F9A434" wp14:editId="741D31E9">
             <wp:extent cx="5172075" cy="8022752"/>
             <wp:effectExtent l="0" t="0" r="0" b="0"/>
             <wp:docPr id="4" name="Picture 4"/>
@@ -7089,7 +6941,7 @@
         <w:pStyle w:val="Heading2"/>
         <w:numPr>
           <w:ilvl w:val="1"/>
-          <w:numId w:val="17"/>
+          <w:numId w:val="15"/>
         </w:numPr>
         <w:rPr>
           <w:rFonts w:cstheme="majorHAnsi"/>
@@ -7098,7 +6950,7 @@
           <w:szCs w:val="24"/>
         </w:rPr>
       </w:pPr>
-      <w:bookmarkStart w:id="33" w:name="_Toc44232095"/>
+      <w:bookmarkStart w:id="33" w:name="_Toc44268020"/>
       <w:r>
         <w:rPr>
           <w:rFonts w:cstheme="majorHAnsi"/>
@@ -7115,7 +6967,7 @@
         <w:pStyle w:val="Heading2"/>
         <w:numPr>
           <w:ilvl w:val="1"/>
-          <w:numId w:val="17"/>
+          <w:numId w:val="15"/>
         </w:numPr>
         <w:rPr>
           <w:rFonts w:cstheme="majorHAnsi"/>
@@ -7124,7 +6976,7 @@
           <w:szCs w:val="24"/>
         </w:rPr>
       </w:pPr>
-      <w:bookmarkStart w:id="34" w:name="_Toc44232096"/>
+      <w:bookmarkStart w:id="34" w:name="_Toc44268021"/>
       <w:r>
         <w:rPr>
           <w:rFonts w:cstheme="majorHAnsi"/>
@@ -7150,18 +7002,12 @@
         <w:pStyle w:val="Heading3"/>
         <w:numPr>
           <w:ilvl w:val="2"/>
-          <w:numId w:val="17"/>
+          <w:numId w:val="15"/>
         </w:numPr>
       </w:pPr>
-      <w:bookmarkStart w:id="35" w:name="_Toc44232097"/>
-      <w:r>
-        <w:t>Data Flow</w:t>
-      </w:r>
-      <w:r>
-        <w:t xml:space="preserve"> Diagram</w:t>
-      </w:r>
-      <w:r>
-        <w:t xml:space="preserve"> 1</w:t>
+      <w:bookmarkStart w:id="35" w:name="_Toc44268022"/>
+      <w:r>
+        <w:t>Data Flow Diagram 1</w:t>
       </w:r>
       <w:bookmarkEnd w:id="35"/>
     </w:p>
@@ -7171,7 +7017,7 @@
           <w:noProof/>
         </w:rPr>
         <w:drawing>
-          <wp:inline distT="0" distB="0" distL="0" distR="0" wp14:anchorId="1EF6340D" wp14:editId="2F391A7D">
+          <wp:inline distT="0" distB="0" distL="0" distR="0" wp14:anchorId="1F109B60" wp14:editId="5B2582B9">
             <wp:extent cx="6457950" cy="3667125"/>
             <wp:effectExtent l="0" t="0" r="0" b="9525"/>
             <wp:docPr id="5" name="Picture 5"/>
@@ -7230,16 +7076,13 @@
         <w:pStyle w:val="Heading3"/>
         <w:numPr>
           <w:ilvl w:val="2"/>
-          <w:numId w:val="17"/>
+          <w:numId w:val="15"/>
         </w:numPr>
       </w:pPr>
-      <w:bookmarkStart w:id="36" w:name="_Toc44232098"/>
+      <w:bookmarkStart w:id="36" w:name="_Toc44268023"/>
       <w:r>
         <w:lastRenderedPageBreak/>
-        <w:t xml:space="preserve">Data Flow Diagram </w:t>
-      </w:r>
-      <w:r>
-        <w:t>2</w:t>
+        <w:t>Data Flow Diagram 2</w:t>
       </w:r>
       <w:bookmarkEnd w:id="36"/>
     </w:p>
@@ -7250,7 +7093,7 @@
           <w:noProof/>
         </w:rPr>
         <w:drawing>
-          <wp:inline distT="0" distB="0" distL="0" distR="0" wp14:anchorId="288351E8" wp14:editId="66841A45">
+          <wp:inline distT="0" distB="0" distL="0" distR="0" wp14:anchorId="4914CCAC" wp14:editId="3DFCB7AE">
             <wp:extent cx="6391275" cy="4533900"/>
             <wp:effectExtent l="0" t="0" r="9525" b="0"/>
             <wp:docPr id="6" name="Picture 6"/>
@@ -7300,13 +7143,16 @@
       </w:r>
     </w:p>
     <w:p/>
+    <w:p/>
     <w:sectPr>
-      <w:footerReference w:type="default" r:id="rId16"/>
-      <w:footerReference w:type="first" r:id="rId17"/>
+      <w:headerReference w:type="default" r:id="rId16"/>
+      <w:footerReference w:type="default" r:id="rId17"/>
+      <w:footerReference w:type="first" r:id="rId18"/>
       <w:pgSz w:w="12240" w:h="15840"/>
-      <w:pgMar w:top="1440" w:right="1080" w:bottom="1440" w:left="1080" w:header="720" w:footer="720" w:gutter="0"/>
-      <w:pgNumType w:start="0"/>
+      <w:pgMar w:top="1440" w:right="1440" w:bottom="1440" w:left="1440" w:header="720" w:footer="720" w:gutter="0"/>
+      <w:pgNumType w:start="1"/>
       <w:cols w:space="720"/>
+      <w:titlePg/>
       <w:docGrid w:linePitch="360"/>
     </w:sectPr>
   </w:body>
@@ -7345,15 +7191,7 @@
       <w:pStyle w:val="Footer"/>
     </w:pPr>
     <w:r>
-      <w:t xml:space="preserve">Team Exists </w:t>
-    </w:r>
-    <w:proofErr w:type="gramStart"/>
-    <w:r>
-      <w:t>As</w:t>
-    </w:r>
-    <w:proofErr w:type="gramEnd"/>
-    <w:r>
-      <w:t xml:space="preserve"> Metonym</w:t>
+      <w:t>Team Exists As Metonym</w:t>
     </w:r>
     <w:r>
       <w:ptab w:relativeTo="margin" w:alignment="center" w:leader="none"/>
@@ -7404,7 +7242,7 @@
         <w:sz w:val="24"/>
         <w:szCs w:val="24"/>
       </w:rPr>
-      <w:t>0</w:t>
+      <w:t>3</w:t>
     </w:r>
     <w:r>
       <w:rPr>
@@ -7452,7 +7290,7 @@
         <w:sz w:val="24"/>
         <w:szCs w:val="24"/>
       </w:rPr>
-      <w:t>3</w:t>
+      <w:t>13</w:t>
     </w:r>
     <w:r>
       <w:rPr>
@@ -7464,11 +7302,6 @@
       <w:fldChar w:fldCharType="end"/>
     </w:r>
   </w:p>
-  <w:p>
-    <w:pPr>
-      <w:pStyle w:val="Footer"/>
-    </w:pPr>
-  </w:p>
 </w:ftr>
 </file>
 
@@ -7479,15 +7312,7 @@
       <w:pStyle w:val="Footer"/>
     </w:pPr>
     <w:r>
-      <w:t xml:space="preserve">Team Exists </w:t>
-    </w:r>
-    <w:proofErr w:type="gramStart"/>
-    <w:r>
-      <w:t>As</w:t>
-    </w:r>
-    <w:proofErr w:type="gramEnd"/>
-    <w:r>
-      <w:t xml:space="preserve"> Metonym</w:t>
+      <w:t>Team Exists As Metonym</w:t>
     </w:r>
     <w:r>
       <w:ptab w:relativeTo="margin" w:alignment="center" w:leader="none"/>
@@ -7511,43 +7336,7 @@
         <w:sz w:val="24"/>
         <w:szCs w:val="24"/>
       </w:rPr>
-      <w:fldChar w:fldCharType="begin"/>
-    </w:r>
-    <w:r>
-      <w:rPr>
-        <w:b/>
-        <w:bCs/>
-        <w:sz w:val="24"/>
-        <w:szCs w:val="24"/>
-      </w:rPr>
-      <w:instrText>PAGE</w:instrText>
-    </w:r>
-    <w:r>
-      <w:rPr>
-        <w:b/>
-        <w:bCs/>
-        <w:sz w:val="24"/>
-        <w:szCs w:val="24"/>
-      </w:rPr>
-      <w:fldChar w:fldCharType="separate"/>
-    </w:r>
-    <w:r>
-      <w:rPr>
-        <w:b/>
-        <w:bCs/>
-        <w:sz w:val="24"/>
-        <w:szCs w:val="24"/>
-      </w:rPr>
       <w:t>1</w:t>
-    </w:r>
-    <w:r>
-      <w:rPr>
-        <w:b/>
-        <w:bCs/>
-        <w:sz w:val="24"/>
-        <w:szCs w:val="24"/>
-      </w:rPr>
-      <w:fldChar w:fldCharType="end"/>
     </w:r>
     <w:r>
       <w:t xml:space="preserve"> of </w:t>
@@ -7586,7 +7375,7 @@
         <w:sz w:val="24"/>
         <w:szCs w:val="24"/>
       </w:rPr>
-      <w:t>18</w:t>
+      <w:t>13</w:t>
     </w:r>
     <w:r>
       <w:rPr>
@@ -7598,6 +7387,11 @@
       <w:fldChar w:fldCharType="end"/>
     </w:r>
   </w:p>
+  <w:p>
+    <w:pPr>
+      <w:pStyle w:val="Footer"/>
+    </w:pPr>
+  </w:p>
 </w:ftr>
 </file>
 
@@ -7624,6 +7418,21 @@
     </w:p>
   </w:footnote>
 </w:footnotes>
+</file>
+
+<file path=word/header1.xml><?xml version="1.0" encoding="utf-8"?>
+<w:hdr xmlns:wpc="http://schemas.microsoft.com/office/word/2010/wordprocessingCanvas" xmlns:cx="http://schemas.microsoft.com/office/drawing/2014/chartex" xmlns:cx1="http://schemas.microsoft.com/office/drawing/2015/9/8/chartex" xmlns:cx2="http://schemas.microsoft.com/office/drawing/2015/10/21/chartex" xmlns:cx3="http://schemas.microsoft.com/office/drawing/2016/5/9/chartex" xmlns:cx4="http://schemas.microsoft.com/office/drawing/2016/5/10/chartex" xmlns:cx5="http://schemas.microsoft.com/office/drawing/2016/5/11/chartex" xmlns:cx6="http://schemas.microsoft.com/office/drawing/2016/5/12/chartex" xmlns:cx7="http://schemas.microsoft.com/office/drawing/2016/5/13/chartex" xmlns:cx8="http://schemas.microsoft.com/office/drawing/2016/5/14/chartex" xmlns:mc="http://schemas.openxmlformats.org/markup-compatibility/2006" xmlns:aink="http://schemas.microsoft.com/office/drawing/2016/ink" xmlns:am3d="http://schemas.microsoft.com/office/drawing/2017/model3d" xmlns:o="urn:schemas-microsoft-com:office:office" xmlns:r="http://schemas.openxmlformats.org/officeDocument/2006/relationships" xmlns:m="http://schemas.openxmlformats.org/officeDocument/2006/math" xmlns:v="urn:schemas-microsoft-com:vml" xmlns:wp14="http://schemas.microsoft.com/office/word/2010/wordprocessingDrawing" xmlns:wp="http://schemas.openxmlformats.org/drawingml/2006/wordprocessingDrawing" xmlns:w10="urn:schemas-microsoft-com:office:word" xmlns:w="http://schemas.openxmlformats.org/wordprocessingml/2006/main" xmlns:w14="http://schemas.microsoft.com/office/word/2010/wordml" xmlns:w15="http://schemas.microsoft.com/office/word/2012/wordml" xmlns:w16cex="http://schemas.microsoft.com/office/word/2018/wordml/cex" xmlns:w16cid="http://schemas.microsoft.com/office/word/2016/wordml/cid" xmlns:w16="http://schemas.microsoft.com/office/word/2018/wordml" xmlns:w16se="http://schemas.microsoft.com/office/word/2015/wordml/symex" xmlns:wpg="http://schemas.microsoft.com/office/word/2010/wordprocessingGroup" xmlns:wpi="http://schemas.microsoft.com/office/word/2010/wordprocessingInk" xmlns:wne="http://schemas.microsoft.com/office/word/2006/wordml" xmlns:wps="http://schemas.microsoft.com/office/word/2010/wordprocessingShape" mc:Ignorable="w14 w15 w16se w16cid w16 w16cex wp14">
+  <w:p>
+    <w:pPr>
+      <w:pStyle w:val="Header"/>
+    </w:pPr>
+  </w:p>
+  <w:p>
+    <w:pPr>
+      <w:pStyle w:val="Header"/>
+    </w:pPr>
+  </w:p>
+</w:hdr>
 </file>
 
 <file path=word/numbering.xml><?xml version="1.0" encoding="utf-8"?>
@@ -7742,6 +7551,119 @@
     </w:lvl>
   </w:abstractNum>
   <w:abstractNum w:abstractNumId="1" w15:restartNumberingAfterBreak="0">
+    <w:nsid w:val="3D5763F9"/>
+    <w:multiLevelType w:val="hybridMultilevel"/>
+    <w:tmpl w:val="41F8577C"/>
+    <w:lvl w:ilvl="0" w:tplc="D92E7524">
+      <w:start w:val="2"/>
+      <w:numFmt w:val="bullet"/>
+      <w:lvlText w:val=""/>
+      <w:lvlJc w:val="left"/>
+      <w:pPr>
+        <w:ind w:left="720" w:hanging="360"/>
+      </w:pPr>
+      <w:rPr>
+        <w:rFonts w:ascii="Symbol" w:eastAsiaTheme="minorHAnsi" w:hAnsi="Symbol" w:cstheme="minorBidi" w:hint="default"/>
+      </w:rPr>
+    </w:lvl>
+    <w:lvl w:ilvl="1" w:tplc="04090003" w:tentative="1">
+      <w:start w:val="1"/>
+      <w:numFmt w:val="bullet"/>
+      <w:lvlText w:val="o"/>
+      <w:lvlJc w:val="left"/>
+      <w:pPr>
+        <w:ind w:left="1440" w:hanging="360"/>
+      </w:pPr>
+      <w:rPr>
+        <w:rFonts w:ascii="Courier New" w:hAnsi="Courier New" w:cs="Courier New" w:hint="default"/>
+      </w:rPr>
+    </w:lvl>
+    <w:lvl w:ilvl="2" w:tplc="04090005" w:tentative="1">
+      <w:start w:val="1"/>
+      <w:numFmt w:val="bullet"/>
+      <w:lvlText w:val=""/>
+      <w:lvlJc w:val="left"/>
+      <w:pPr>
+        <w:ind w:left="2160" w:hanging="360"/>
+      </w:pPr>
+      <w:rPr>
+        <w:rFonts w:ascii="Wingdings" w:hAnsi="Wingdings" w:hint="default"/>
+      </w:rPr>
+    </w:lvl>
+    <w:lvl w:ilvl="3" w:tplc="04090001" w:tentative="1">
+      <w:start w:val="1"/>
+      <w:numFmt w:val="bullet"/>
+      <w:lvlText w:val=""/>
+      <w:lvlJc w:val="left"/>
+      <w:pPr>
+        <w:ind w:left="2880" w:hanging="360"/>
+      </w:pPr>
+      <w:rPr>
+        <w:rFonts w:ascii="Symbol" w:hAnsi="Symbol" w:hint="default"/>
+      </w:rPr>
+    </w:lvl>
+    <w:lvl w:ilvl="4" w:tplc="04090003" w:tentative="1">
+      <w:start w:val="1"/>
+      <w:numFmt w:val="bullet"/>
+      <w:lvlText w:val="o"/>
+      <w:lvlJc w:val="left"/>
+      <w:pPr>
+        <w:ind w:left="3600" w:hanging="360"/>
+      </w:pPr>
+      <w:rPr>
+        <w:rFonts w:ascii="Courier New" w:hAnsi="Courier New" w:cs="Courier New" w:hint="default"/>
+      </w:rPr>
+    </w:lvl>
+    <w:lvl w:ilvl="5" w:tplc="04090005" w:tentative="1">
+      <w:start w:val="1"/>
+      <w:numFmt w:val="bullet"/>
+      <w:lvlText w:val=""/>
+      <w:lvlJc w:val="left"/>
+      <w:pPr>
+        <w:ind w:left="4320" w:hanging="360"/>
+      </w:pPr>
+      <w:rPr>
+        <w:rFonts w:ascii="Wingdings" w:hAnsi="Wingdings" w:hint="default"/>
+      </w:rPr>
+    </w:lvl>
+    <w:lvl w:ilvl="6" w:tplc="04090001" w:tentative="1">
+      <w:start w:val="1"/>
+      <w:numFmt w:val="bullet"/>
+      <w:lvlText w:val=""/>
+      <w:lvlJc w:val="left"/>
+      <w:pPr>
+        <w:ind w:left="5040" w:hanging="360"/>
+      </w:pPr>
+      <w:rPr>
+        <w:rFonts w:ascii="Symbol" w:hAnsi="Symbol" w:hint="default"/>
+      </w:rPr>
+    </w:lvl>
+    <w:lvl w:ilvl="7" w:tplc="04090003" w:tentative="1">
+      <w:start w:val="1"/>
+      <w:numFmt w:val="bullet"/>
+      <w:lvlText w:val="o"/>
+      <w:lvlJc w:val="left"/>
+      <w:pPr>
+        <w:ind w:left="5760" w:hanging="360"/>
+      </w:pPr>
+      <w:rPr>
+        <w:rFonts w:ascii="Courier New" w:hAnsi="Courier New" w:cs="Courier New" w:hint="default"/>
+      </w:rPr>
+    </w:lvl>
+    <w:lvl w:ilvl="8" w:tplc="04090005" w:tentative="1">
+      <w:start w:val="1"/>
+      <w:numFmt w:val="bullet"/>
+      <w:lvlText w:val=""/>
+      <w:lvlJc w:val="left"/>
+      <w:pPr>
+        <w:ind w:left="6480" w:hanging="360"/>
+      </w:pPr>
+      <w:rPr>
+        <w:rFonts w:ascii="Wingdings" w:hAnsi="Wingdings" w:hint="default"/>
+      </w:rPr>
+    </w:lvl>
+  </w:abstractNum>
+  <w:abstractNum w:abstractNumId="2" w15:restartNumberingAfterBreak="0">
     <w:nsid w:val="67F74F41"/>
     <w:multiLevelType w:val="multilevel"/>
     <w:tmpl w:val="749E5902"/>
@@ -7854,21 +7776,21 @@
       </w:rPr>
     </w:lvl>
   </w:abstractNum>
-  <w:abstractNum w:abstractNumId="2" w15:restartNumberingAfterBreak="0">
+  <w:abstractNum w:abstractNumId="3" w15:restartNumberingAfterBreak="0">
     <w:nsid w:val="7BEC6AF7"/>
     <w:multiLevelType w:val="multilevel"/>
-    <w:tmpl w:val="52D41EBE"/>
+    <w:tmpl w:val="D4E6203A"/>
     <w:lvl w:ilvl="0">
       <w:start w:val="1"/>
       <w:numFmt w:val="decimal"/>
       <w:pStyle w:val="Heading1"/>
-      <w:lvlText w:val="%1."/>
+      <w:lvlText w:val="%1"/>
       <w:lvlJc w:val="left"/>
       <w:pPr>
         <w:ind w:left="432" w:hanging="432"/>
       </w:pPr>
       <w:rPr>
-        <w:rFonts w:asciiTheme="majorHAnsi" w:eastAsiaTheme="majorEastAsia" w:hAnsiTheme="majorHAnsi" w:cstheme="majorBidi"/>
+        <w:rFonts w:hint="default"/>
       </w:rPr>
     </w:lvl>
     <w:lvl w:ilvl="1">
@@ -7977,22 +7899,22 @@
     </w:lvl>
   </w:abstractNum>
   <w:num w:numId="1">
-    <w:abstractNumId w:val="2"/>
+    <w:abstractNumId w:val="3"/>
   </w:num>
   <w:num w:numId="2">
-    <w:abstractNumId w:val="2"/>
+    <w:abstractNumId w:val="3"/>
   </w:num>
   <w:num w:numId="3">
-    <w:abstractNumId w:val="2"/>
+    <w:abstractNumId w:val="3"/>
   </w:num>
   <w:num w:numId="4">
-    <w:abstractNumId w:val="2"/>
+    <w:abstractNumId w:val="3"/>
   </w:num>
   <w:num w:numId="5">
-    <w:abstractNumId w:val="2"/>
+    <w:abstractNumId w:val="3"/>
   </w:num>
   <w:num w:numId="6">
-    <w:abstractNumId w:val="2"/>
+    <w:abstractNumId w:val="3"/>
     <w:lvlOverride w:ilvl="0">
       <w:startOverride w:val="4"/>
     </w:lvlOverride>
@@ -8022,7 +7944,7 @@
     </w:lvlOverride>
   </w:num>
   <w:num w:numId="7">
-    <w:abstractNumId w:val="2"/>
+    <w:abstractNumId w:val="3"/>
     <w:lvlOverride w:ilvl="0">
       <w:startOverride w:val="4"/>
     </w:lvlOverride>
@@ -8052,14 +7974,14 @@
     </w:lvlOverride>
   </w:num>
   <w:num w:numId="8">
-    <w:abstractNumId w:val="2"/>
+    <w:abstractNumId w:val="3"/>
     <w:lvlOverride w:ilvl="0">
       <w:startOverride w:val="5"/>
     </w:lvlOverride>
     <w:lvlOverride w:ilvl="1"/>
   </w:num>
   <w:num w:numId="9">
-    <w:abstractNumId w:val="2"/>
+    <w:abstractNumId w:val="3"/>
     <w:lvlOverride w:ilvl="0">
       <w:startOverride w:val="5"/>
     </w:lvlOverride>
@@ -8068,14 +7990,14 @@
     </w:lvlOverride>
   </w:num>
   <w:num w:numId="10">
-    <w:abstractNumId w:val="2"/>
+    <w:abstractNumId w:val="3"/>
     <w:lvlOverride w:ilvl="0">
       <w:startOverride w:val="5"/>
     </w:lvlOverride>
     <w:lvlOverride w:ilvl="1"/>
   </w:num>
   <w:num w:numId="11">
-    <w:abstractNumId w:val="2"/>
+    <w:abstractNumId w:val="3"/>
     <w:lvlOverride w:ilvl="0">
       <w:startOverride w:val="5"/>
     </w:lvlOverride>
@@ -8087,7 +8009,7 @@
     </w:lvlOverride>
   </w:num>
   <w:num w:numId="12">
-    <w:abstractNumId w:val="2"/>
+    <w:abstractNumId w:val="3"/>
     <w:lvlOverride w:ilvl="0">
       <w:startOverride w:val="5"/>
     </w:lvlOverride>
@@ -8100,38 +8022,8 @@
   </w:num>
   <w:num w:numId="14">
     <w:abstractNumId w:val="2"/>
-    <w:lvlOverride w:ilvl="0">
-      <w:startOverride w:val="1"/>
-    </w:lvlOverride>
-    <w:lvlOverride w:ilvl="1">
-      <w:startOverride w:val="2"/>
-    </w:lvlOverride>
   </w:num>
   <w:num w:numId="15">
-    <w:abstractNumId w:val="2"/>
-    <w:lvlOverride w:ilvl="0">
-      <w:startOverride w:val="3"/>
-    </w:lvlOverride>
-    <w:lvlOverride w:ilvl="1">
-      <w:startOverride w:val="3"/>
-    </w:lvlOverride>
-    <w:lvlOverride w:ilvl="2">
-      <w:startOverride w:val="1"/>
-    </w:lvlOverride>
-  </w:num>
-  <w:num w:numId="16">
-    <w:abstractNumId w:val="2"/>
-    <w:lvlOverride w:ilvl="0">
-      <w:startOverride w:val="3"/>
-    </w:lvlOverride>
-    <w:lvlOverride w:ilvl="1">
-      <w:startOverride w:val="10"/>
-    </w:lvlOverride>
-    <w:lvlOverride w:ilvl="2">
-      <w:startOverride w:val="1"/>
-    </w:lvlOverride>
-  </w:num>
-  <w:num w:numId="17">
     <w:abstractNumId w:val="0"/>
   </w:num>
 </w:numbering>
@@ -8535,6 +8427,7 @@
   <w:style w:type="paragraph" w:default="1" w:styleId="Normal">
     <w:name w:val="Normal"/>
     <w:qFormat/>
+    <w:rsid w:val="001062E2"/>
   </w:style>
   <w:style w:type="paragraph" w:styleId="Heading1">
     <w:name w:val="heading 1"/>
@@ -8543,7 +8436,7 @@
     <w:link w:val="Heading1Char"/>
     <w:uiPriority w:val="9"/>
     <w:qFormat/>
-    <w:rsid w:val="00202275"/>
+    <w:rsid w:val="001062E2"/>
     <w:pPr>
       <w:keepNext/>
       <w:keepLines/>
@@ -8568,7 +8461,7 @@
     <w:uiPriority w:val="9"/>
     <w:unhideWhenUsed/>
     <w:qFormat/>
-    <w:rsid w:val="007B65F3"/>
+    <w:rsid w:val="001062E2"/>
     <w:pPr>
       <w:keepNext/>
       <w:keepLines/>
@@ -8594,7 +8487,7 @@
     <w:uiPriority w:val="9"/>
     <w:unhideWhenUsed/>
     <w:qFormat/>
-    <w:rsid w:val="00B43F5C"/>
+    <w:rsid w:val="001062E2"/>
     <w:pPr>
       <w:keepNext/>
       <w:keepLines/>
@@ -8618,7 +8511,6 @@
     <w:next w:val="Normal"/>
     <w:link w:val="Heading4Char"/>
     <w:uiPriority w:val="9"/>
-    <w:semiHidden/>
     <w:unhideWhenUsed/>
     <w:qFormat/>
     <w:rsid w:val="00B36146"/>
@@ -8838,7 +8730,7 @@
     <w:basedOn w:val="DefaultParagraphFont"/>
     <w:link w:val="Heading1"/>
     <w:uiPriority w:val="9"/>
-    <w:rsid w:val="00202275"/>
+    <w:rsid w:val="001062E2"/>
     <w:rPr>
       <w:rFonts w:asciiTheme="majorHAnsi" w:eastAsiaTheme="majorEastAsia" w:hAnsiTheme="majorHAnsi" w:cstheme="majorBidi"/>
       <w:color w:val="000000" w:themeColor="text1"/>
@@ -8851,7 +8743,7 @@
     <w:basedOn w:val="DefaultParagraphFont"/>
     <w:link w:val="Heading2"/>
     <w:uiPriority w:val="9"/>
-    <w:rsid w:val="007B65F3"/>
+    <w:rsid w:val="001062E2"/>
     <w:rPr>
       <w:rFonts w:asciiTheme="majorHAnsi" w:eastAsiaTheme="majorEastAsia" w:hAnsiTheme="majorHAnsi" w:cstheme="majorBidi"/>
       <w:color w:val="000000" w:themeColor="text1"/>
@@ -8864,7 +8756,7 @@
     <w:basedOn w:val="DefaultParagraphFont"/>
     <w:link w:val="Heading3"/>
     <w:uiPriority w:val="9"/>
-    <w:rsid w:val="00B43F5C"/>
+    <w:rsid w:val="001062E2"/>
     <w:rPr>
       <w:rFonts w:asciiTheme="majorHAnsi" w:eastAsiaTheme="majorEastAsia" w:hAnsiTheme="majorHAnsi" w:cstheme="majorBidi"/>
       <w:color w:val="000000" w:themeColor="text1"/>
@@ -8877,7 +8769,6 @@
     <w:basedOn w:val="DefaultParagraphFont"/>
     <w:link w:val="Heading4"/>
     <w:uiPriority w:val="9"/>
-    <w:semiHidden/>
     <w:rsid w:val="00B36146"/>
     <w:rPr>
       <w:rFonts w:asciiTheme="majorHAnsi" w:eastAsiaTheme="majorEastAsia" w:hAnsiTheme="majorHAnsi" w:cstheme="majorBidi"/>
@@ -9043,12 +8934,8 @@
     <w:autoRedefine/>
     <w:uiPriority w:val="39"/>
     <w:unhideWhenUsed/>
-    <w:rsid w:val="00234F71"/>
+    <w:rsid w:val="004D2837"/>
     <w:pPr>
-      <w:tabs>
-        <w:tab w:val="left" w:pos="440"/>
-        <w:tab w:val="right" w:leader="dot" w:pos="9360"/>
-      </w:tabs>
       <w:spacing w:after="100"/>
     </w:pPr>
   </w:style>
@@ -9078,11 +8965,126 @@
       <w:ind w:left="440"/>
     </w:pPr>
   </w:style>
+  <w:style w:type="table" w:styleId="TableGrid">
+    <w:name w:val="Table Grid"/>
+    <w:basedOn w:val="TableNormal"/>
+    <w:uiPriority w:val="39"/>
+    <w:rsid w:val="000C2876"/>
+    <w:pPr>
+      <w:spacing w:after="0" w:line="240" w:lineRule="auto"/>
+    </w:pPr>
+    <w:tblPr>
+      <w:tblBorders>
+        <w:top w:val="single" w:sz="4" w:space="0" w:color="auto"/>
+        <w:left w:val="single" w:sz="4" w:space="0" w:color="auto"/>
+        <w:bottom w:val="single" w:sz="4" w:space="0" w:color="auto"/>
+        <w:right w:val="single" w:sz="4" w:space="0" w:color="auto"/>
+        <w:insideH w:val="single" w:sz="4" w:space="0" w:color="auto"/>
+        <w:insideV w:val="single" w:sz="4" w:space="0" w:color="auto"/>
+      </w:tblBorders>
+    </w:tblPr>
+  </w:style>
+  <w:style w:type="paragraph" w:styleId="TOC4">
+    <w:name w:val="toc 4"/>
+    <w:basedOn w:val="Normal"/>
+    <w:next w:val="Normal"/>
+    <w:autoRedefine/>
+    <w:uiPriority w:val="39"/>
+    <w:unhideWhenUsed/>
+    <w:rsid w:val="00D348CC"/>
+    <w:pPr>
+      <w:spacing w:after="100"/>
+      <w:ind w:left="660"/>
+    </w:pPr>
+    <w:rPr>
+      <w:rFonts w:eastAsiaTheme="minorEastAsia"/>
+    </w:rPr>
+  </w:style>
+  <w:style w:type="paragraph" w:styleId="TOC5">
+    <w:name w:val="toc 5"/>
+    <w:basedOn w:val="Normal"/>
+    <w:next w:val="Normal"/>
+    <w:autoRedefine/>
+    <w:uiPriority w:val="39"/>
+    <w:unhideWhenUsed/>
+    <w:rsid w:val="00D348CC"/>
+    <w:pPr>
+      <w:spacing w:after="100"/>
+      <w:ind w:left="880"/>
+    </w:pPr>
+    <w:rPr>
+      <w:rFonts w:eastAsiaTheme="minorEastAsia"/>
+    </w:rPr>
+  </w:style>
+  <w:style w:type="paragraph" w:styleId="TOC6">
+    <w:name w:val="toc 6"/>
+    <w:basedOn w:val="Normal"/>
+    <w:next w:val="Normal"/>
+    <w:autoRedefine/>
+    <w:uiPriority w:val="39"/>
+    <w:unhideWhenUsed/>
+    <w:rsid w:val="00D348CC"/>
+    <w:pPr>
+      <w:spacing w:after="100"/>
+      <w:ind w:left="1100"/>
+    </w:pPr>
+    <w:rPr>
+      <w:rFonts w:eastAsiaTheme="minorEastAsia"/>
+    </w:rPr>
+  </w:style>
+  <w:style w:type="paragraph" w:styleId="TOC7">
+    <w:name w:val="toc 7"/>
+    <w:basedOn w:val="Normal"/>
+    <w:next w:val="Normal"/>
+    <w:autoRedefine/>
+    <w:uiPriority w:val="39"/>
+    <w:unhideWhenUsed/>
+    <w:rsid w:val="00D348CC"/>
+    <w:pPr>
+      <w:spacing w:after="100"/>
+      <w:ind w:left="1320"/>
+    </w:pPr>
+    <w:rPr>
+      <w:rFonts w:eastAsiaTheme="minorEastAsia"/>
+    </w:rPr>
+  </w:style>
+  <w:style w:type="paragraph" w:styleId="TOC8">
+    <w:name w:val="toc 8"/>
+    <w:basedOn w:val="Normal"/>
+    <w:next w:val="Normal"/>
+    <w:autoRedefine/>
+    <w:uiPriority w:val="39"/>
+    <w:unhideWhenUsed/>
+    <w:rsid w:val="00D348CC"/>
+    <w:pPr>
+      <w:spacing w:after="100"/>
+      <w:ind w:left="1540"/>
+    </w:pPr>
+    <w:rPr>
+      <w:rFonts w:eastAsiaTheme="minorEastAsia"/>
+    </w:rPr>
+  </w:style>
+  <w:style w:type="paragraph" w:styleId="TOC9">
+    <w:name w:val="toc 9"/>
+    <w:basedOn w:val="Normal"/>
+    <w:next w:val="Normal"/>
+    <w:autoRedefine/>
+    <w:uiPriority w:val="39"/>
+    <w:unhideWhenUsed/>
+    <w:rsid w:val="00D348CC"/>
+    <w:pPr>
+      <w:spacing w:after="100"/>
+      <w:ind w:left="1760"/>
+    </w:pPr>
+    <w:rPr>
+      <w:rFonts w:eastAsiaTheme="minorEastAsia"/>
+    </w:rPr>
+  </w:style>
   <w:style w:type="paragraph" w:customStyle="1" w:styleId="FrameContents">
     <w:name w:val="Frame Contents"/>
     <w:basedOn w:val="Normal"/>
     <w:qFormat/>
-    <w:rsid w:val="00E31E3A"/>
+    <w:rsid w:val="001062E2"/>
   </w:style>
 </w:styles>
 </file>
@@ -9387,7 +9389,7 @@
 </file>
 
 <file path=customXml/itemProps1.xml><?xml version="1.0" encoding="utf-8"?>
-<ds:datastoreItem xmlns:ds="http://schemas.openxmlformats.org/officeDocument/2006/customXml" ds:itemID="{2A379D45-88C8-4BAF-BACD-BDC0989C6BD8}">
+<ds:datastoreItem xmlns:ds="http://schemas.openxmlformats.org/officeDocument/2006/customXml" ds:itemID="{3C6A3B26-AADD-44C7-9FC7-D4BB05CA3F09}">
   <ds:schemaRefs>
     <ds:schemaRef ds:uri="http://schemas.openxmlformats.org/officeDocument/2006/bibliography"/>
   </ds:schemaRefs>

</xml_diff>

<commit_message>
= HLD Draft (minor edits)
</commit_message>
<xml_diff>
--- a/docs/hld_draft.docx
+++ b/docs/hld_draft.docx
@@ -10,6 +10,7 @@
           <w:docPartUnique/>
         </w:docPartObj>
       </w:sdtPr>
+      <w:sdtEndPr/>
       <w:sdtContent>
         <w:p>
           <w:r>
@@ -365,6 +366,7 @@
                                     <w:dataBinding w:prefixMappings="xmlns:ns0='http://purl.org/dc/elements/1.1/' xmlns:ns1='http://schemas.openxmlformats.org/package/2006/metadata/core-properties' " w:xpath="/ns1:coreProperties[1]/ns0:title[1]" w:storeItemID="{6C3C8BC8-F283-45AE-878A-BAB7291924A1}"/>
                                     <w:text w:multiLine="1"/>
                                   </w:sdtPr>
+                                  <w:sdtEndPr/>
                                   <w:sdtContent>
                                     <w:r>
                                       <w:rPr>
@@ -377,41 +379,25 @@
                                   </w:sdtContent>
                                 </w:sdt>
                               </w:p>
-                              <w:sdt>
-                                <w:sdtPr>
+                              <w:p>
+                                <w:pPr>
+                                  <w:jc w:val="right"/>
+                                  <w:rPr>
+                                    <w:smallCaps/>
+                                    <w:color w:val="404040" w:themeColor="text1" w:themeTint="BF"/>
+                                    <w:sz w:val="36"/>
+                                    <w:szCs w:val="36"/>
+                                  </w:rPr>
+                                </w:pPr>
+                                <w:r>
                                   <w:rPr>
                                     <w:color w:val="404040" w:themeColor="text1" w:themeTint="BF"/>
                                     <w:sz w:val="36"/>
                                     <w:szCs w:val="36"/>
                                   </w:rPr>
-                                  <w:alias w:val="Subtitle"/>
-                                  <w:tag w:val=""/>
-                                  <w:id w:val="1759551507"/>
-                                  <w:dataBinding w:prefixMappings="xmlns:ns0='http://purl.org/dc/elements/1.1/' xmlns:ns1='http://schemas.openxmlformats.org/package/2006/metadata/core-properties' " w:xpath="/ns1:coreProperties[1]/ns0:subject[1]" w:storeItemID="{6C3C8BC8-F283-45AE-878A-BAB7291924A1}"/>
-                                  <w:text/>
-                                </w:sdtPr>
-                                <w:sdtContent>
-                                  <w:p>
-                                    <w:pPr>
-                                      <w:jc w:val="right"/>
-                                      <w:rPr>
-                                        <w:smallCaps/>
-                                        <w:color w:val="404040" w:themeColor="text1" w:themeTint="BF"/>
-                                        <w:sz w:val="36"/>
-                                        <w:szCs w:val="36"/>
-                                      </w:rPr>
-                                    </w:pPr>
-                                    <w:r>
-                                      <w:rPr>
-                                        <w:color w:val="404040" w:themeColor="text1" w:themeTint="BF"/>
-                                        <w:sz w:val="36"/>
-                                        <w:szCs w:val="36"/>
-                                      </w:rPr>
-                                      <w:t>Software requirements Specification (SRS) Document</w:t>
-                                    </w:r>
-                                  </w:p>
-                                </w:sdtContent>
-                              </w:sdt>
+                                  <w:t>High Level Design (HLD) Document</w:t>
+                                </w:r>
+                              </w:p>
                             </w:txbxContent>
                           </wps:txbx>
                           <wps:bodyPr rot="0" spcFirstLastPara="0" vertOverflow="overflow" horzOverflow="overflow" vert="horz" wrap="square" lIns="1600200" tIns="0" rIns="685800" bIns="0" numCol="1" spcCol="0" rtlCol="0" fromWordArt="0" anchor="b" anchorCtr="0" forceAA="0" compatLnSpc="1">
@@ -463,6 +449,7 @@
                               <w:dataBinding w:prefixMappings="xmlns:ns0='http://purl.org/dc/elements/1.1/' xmlns:ns1='http://schemas.openxmlformats.org/package/2006/metadata/core-properties' " w:xpath="/ns1:coreProperties[1]/ns0:title[1]" w:storeItemID="{6C3C8BC8-F283-45AE-878A-BAB7291924A1}"/>
                               <w:text w:multiLine="1"/>
                             </w:sdtPr>
+                            <w:sdtEndPr/>
                             <w:sdtContent>
                               <w:r>
                                 <w:rPr>
@@ -475,41 +462,25 @@
                             </w:sdtContent>
                           </w:sdt>
                         </w:p>
-                        <w:sdt>
-                          <w:sdtPr>
+                        <w:p>
+                          <w:pPr>
+                            <w:jc w:val="right"/>
+                            <w:rPr>
+                              <w:smallCaps/>
+                              <w:color w:val="404040" w:themeColor="text1" w:themeTint="BF"/>
+                              <w:sz w:val="36"/>
+                              <w:szCs w:val="36"/>
+                            </w:rPr>
+                          </w:pPr>
+                          <w:r>
                             <w:rPr>
                               <w:color w:val="404040" w:themeColor="text1" w:themeTint="BF"/>
                               <w:sz w:val="36"/>
                               <w:szCs w:val="36"/>
                             </w:rPr>
-                            <w:alias w:val="Subtitle"/>
-                            <w:tag w:val=""/>
-                            <w:id w:val="1759551507"/>
-                            <w:dataBinding w:prefixMappings="xmlns:ns0='http://purl.org/dc/elements/1.1/' xmlns:ns1='http://schemas.openxmlformats.org/package/2006/metadata/core-properties' " w:xpath="/ns1:coreProperties[1]/ns0:subject[1]" w:storeItemID="{6C3C8BC8-F283-45AE-878A-BAB7291924A1}"/>
-                            <w:text/>
-                          </w:sdtPr>
-                          <w:sdtContent>
-                            <w:p>
-                              <w:pPr>
-                                <w:jc w:val="right"/>
-                                <w:rPr>
-                                  <w:smallCaps/>
-                                  <w:color w:val="404040" w:themeColor="text1" w:themeTint="BF"/>
-                                  <w:sz w:val="36"/>
-                                  <w:szCs w:val="36"/>
-                                </w:rPr>
-                              </w:pPr>
-                              <w:r>
-                                <w:rPr>
-                                  <w:color w:val="404040" w:themeColor="text1" w:themeTint="BF"/>
-                                  <w:sz w:val="36"/>
-                                  <w:szCs w:val="36"/>
-                                </w:rPr>
-                                <w:t>Software requirements Specification (SRS) Document</w:t>
-                              </w:r>
-                            </w:p>
-                          </w:sdtContent>
-                        </w:sdt>
+                            <w:t>High Level Design (HLD) Document</w:t>
+                          </w:r>
+                        </w:p>
                       </w:txbxContent>
                     </v:textbox>
                     <w10:wrap type="square" anchorx="page" anchory="page"/>
@@ -1150,7 +1121,19 @@
         <w:rPr>
           <w:b/>
         </w:rPr>
-        <w:t>Review and Approval</w:t>
+        <w:t xml:space="preserve">Review </w:t>
+      </w:r>
+      <w:r>
+        <w:rPr>
+          <w:b/>
+        </w:rPr>
+        <w:t>A</w:t>
+      </w:r>
+      <w:r>
+        <w:rPr>
+          <w:b/>
+        </w:rPr>
+        <w:t>nd Approval</w:t>
       </w:r>
     </w:p>
     <w:tbl>
@@ -1289,6 +1272,9 @@
               <w:spacing w:after="43"/>
               <w:jc w:val="center"/>
             </w:pPr>
+            <w:r>
+              <w:t>Anna Malmberg</w:t>
+            </w:r>
           </w:p>
         </w:tc>
         <w:tc>
@@ -1306,6 +1292,9 @@
               <w:ind w:left="4"/>
               <w:jc w:val="center"/>
             </w:pPr>
+            <w:r>
+              <w:t>1</w:t>
+            </w:r>
           </w:p>
         </w:tc>
         <w:tc>
@@ -1323,6 +1312,9 @@
               <w:ind w:left="4"/>
               <w:jc w:val="center"/>
             </w:pPr>
+            <w:r>
+              <w:t>Anna Malmberg</w:t>
+            </w:r>
           </w:p>
         </w:tc>
         <w:tc>
@@ -1340,6 +1332,9 @@
               <w:ind w:left="8"/>
               <w:jc w:val="center"/>
             </w:pPr>
+            <w:r>
+              <w:t>2020-06-30</w:t>
+            </w:r>
           </w:p>
         </w:tc>
       </w:tr>
@@ -2599,6 +2594,12 @@
     <w:p/>
     <w:sdt>
       <w:sdtPr>
+        <w:rPr>
+          <w:rFonts w:asciiTheme="minorHAnsi" w:eastAsiaTheme="minorHAnsi" w:hAnsiTheme="minorHAnsi" w:cstheme="minorBidi"/>
+          <w:color w:val="auto"/>
+          <w:sz w:val="22"/>
+          <w:szCs w:val="22"/>
+        </w:rPr>
         <w:id w:val="-1464186003"/>
         <w:docPartObj>
           <w:docPartGallery w:val="Table of Contents"/>
@@ -2607,13 +2608,9 @@
       </w:sdtPr>
       <w:sdtEndPr>
         <w:rPr>
-          <w:rFonts w:asciiTheme="minorHAnsi" w:eastAsiaTheme="minorHAnsi" w:hAnsiTheme="minorHAnsi" w:cstheme="minorBidi"/>
           <w:b/>
           <w:bCs/>
           <w:noProof/>
-          <w:color w:val="auto"/>
-          <w:sz w:val="22"/>
-          <w:szCs w:val="22"/>
         </w:rPr>
       </w:sdtEndPr>
       <w:sdtContent>
@@ -2622,7 +2619,7 @@
             <w:pStyle w:val="TOCHeading"/>
           </w:pPr>
           <w:r>
-            <w:t>Contents</w:t>
+            <w:t>Table Of Contents</w:t>
           </w:r>
         </w:p>
         <w:p>
@@ -2834,7 +2831,35 @@
                 <w:rStyle w:val="Hyperlink"/>
                 <w:noProof/>
               </w:rPr>
-              <w:t>Scope of this Document</w:t>
+              <w:t xml:space="preserve">Scope </w:t>
+            </w:r>
+            <w:r>
+              <w:rPr>
+                <w:rStyle w:val="Hyperlink"/>
+                <w:noProof/>
+              </w:rPr>
+              <w:t>O</w:t>
+            </w:r>
+            <w:r>
+              <w:rPr>
+                <w:rStyle w:val="Hyperlink"/>
+                <w:noProof/>
+              </w:rPr>
+              <w:t xml:space="preserve">f </w:t>
+            </w:r>
+            <w:r>
+              <w:rPr>
+                <w:rStyle w:val="Hyperlink"/>
+                <w:noProof/>
+              </w:rPr>
+              <w:t>T</w:t>
+            </w:r>
+            <w:r>
+              <w:rPr>
+                <w:rStyle w:val="Hyperlink"/>
+                <w:noProof/>
+              </w:rPr>
+              <w:t>his Document</w:t>
             </w:r>
             <w:r>
               <w:rPr>
@@ -2918,7 +2943,21 @@
                 <w:rStyle w:val="Hyperlink"/>
                 <w:noProof/>
               </w:rPr>
-              <w:t>Definitions, Acronyms and Abbreviations</w:t>
+              <w:t>Definitions, Acronyms</w:t>
+            </w:r>
+            <w:r>
+              <w:rPr>
+                <w:rStyle w:val="Hyperlink"/>
+                <w:noProof/>
+              </w:rPr>
+              <w:t xml:space="preserve"> A</w:t>
+            </w:r>
+            <w:r>
+              <w:rPr>
+                <w:rStyle w:val="Hyperlink"/>
+                <w:noProof/>
+              </w:rPr>
+              <w:t>nd Abbreviations</w:t>
             </w:r>
             <w:r>
               <w:rPr>
@@ -3086,7 +3125,21 @@
                 <w:rStyle w:val="Hyperlink"/>
                 <w:noProof/>
               </w:rPr>
-              <w:t>Overview of Design</w:t>
+              <w:t xml:space="preserve">Overview </w:t>
+            </w:r>
+            <w:r>
+              <w:rPr>
+                <w:rStyle w:val="Hyperlink"/>
+                <w:noProof/>
+              </w:rPr>
+              <w:t>O</w:t>
+            </w:r>
+            <w:r>
+              <w:rPr>
+                <w:rStyle w:val="Hyperlink"/>
+                <w:noProof/>
+              </w:rPr>
+              <w:t>f Design</w:t>
             </w:r>
             <w:r>
               <w:rPr>
@@ -5848,7 +5901,35 @@
           <w:color w:val="auto"/>
           <w:sz w:val="24"/>
         </w:rPr>
-        <w:t>Scope of this Document</w:t>
+        <w:t xml:space="preserve">Scope </w:t>
+      </w:r>
+      <w:r>
+        <w:rPr>
+          <w:color w:val="auto"/>
+          <w:sz w:val="24"/>
+        </w:rPr>
+        <w:t>O</w:t>
+      </w:r>
+      <w:r>
+        <w:rPr>
+          <w:color w:val="auto"/>
+          <w:sz w:val="24"/>
+        </w:rPr>
+        <w:t xml:space="preserve">f </w:t>
+      </w:r>
+      <w:r>
+        <w:rPr>
+          <w:color w:val="auto"/>
+          <w:sz w:val="24"/>
+        </w:rPr>
+        <w:t>T</w:t>
+      </w:r>
+      <w:r>
+        <w:rPr>
+          <w:color w:val="auto"/>
+          <w:sz w:val="24"/>
+        </w:rPr>
+        <w:t>his Document</w:t>
       </w:r>
       <w:bookmarkEnd w:id="2"/>
     </w:p>
@@ -5875,7 +5956,21 @@
           <w:color w:val="auto"/>
           <w:sz w:val="24"/>
         </w:rPr>
-        <w:t>Definitions, Acronyms and Abbreviations</w:t>
+        <w:t xml:space="preserve">Definitions, Acronyms </w:t>
+      </w:r>
+      <w:r>
+        <w:rPr>
+          <w:color w:val="auto"/>
+          <w:sz w:val="24"/>
+        </w:rPr>
+        <w:t>A</w:t>
+      </w:r>
+      <w:r>
+        <w:rPr>
+          <w:color w:val="auto"/>
+          <w:sz w:val="24"/>
+        </w:rPr>
+        <w:t>nd Abbreviations</w:t>
       </w:r>
       <w:bookmarkEnd w:id="3"/>
     </w:p>
@@ -6021,7 +6116,13 @@
       </w:pPr>
       <w:bookmarkStart w:id="5" w:name="_Toc44267992"/>
       <w:r>
-        <w:t>Overview of Design</w:t>
+        <w:t xml:space="preserve">Overview </w:t>
+      </w:r>
+      <w:r>
+        <w:t>O</w:t>
+      </w:r>
+      <w:r>
+        <w:t>f Design</w:t>
       </w:r>
       <w:bookmarkEnd w:id="5"/>
     </w:p>
@@ -6984,7 +7085,25 @@
           <w:sz w:val="24"/>
           <w:szCs w:val="24"/>
         </w:rPr>
-        <w:t>Data Flows and Stat</w:t>
+        <w:t xml:space="preserve">Data Flows </w:t>
+      </w:r>
+      <w:r>
+        <w:rPr>
+          <w:rFonts w:cstheme="majorHAnsi"/>
+          <w:color w:val="auto"/>
+          <w:sz w:val="24"/>
+          <w:szCs w:val="24"/>
+        </w:rPr>
+        <w:t>A</w:t>
+      </w:r>
+      <w:r>
+        <w:rPr>
+          <w:rFonts w:cstheme="majorHAnsi"/>
+          <w:color w:val="auto"/>
+          <w:sz w:val="24"/>
+          <w:szCs w:val="24"/>
+        </w:rPr>
+        <w:t>nd Stat</w:t>
       </w:r>
       <w:r>
         <w:rPr>

</xml_diff>

<commit_message>
= HLD Draft (minor edit)
</commit_message>
<xml_diff>
--- a/docs/hld_draft.docx
+++ b/docs/hld_draft.docx
@@ -622,8 +622,16 @@
                                     <w:color w:val="000000"/>
                                   </w:rPr>
                                   <w:tab/>
-                                  <w:t>Zachary Wawrzaszek</w:t>
+                                  <w:t xml:space="preserve">Zachary </w:t>
                                 </w:r>
+                                <w:proofErr w:type="spellStart"/>
+                                <w:r>
+                                  <w:rPr>
+                                    <w:color w:val="000000"/>
+                                  </w:rPr>
+                                  <w:t>Wawrzaszek</w:t>
+                                </w:r>
+                                <w:proofErr w:type="spellEnd"/>
                               </w:p>
                               <w:p>
                                 <w:pPr>
@@ -643,8 +651,16 @@
                                     <w:color w:val="000000"/>
                                   </w:rPr>
                                   <w:tab/>
-                                  <w:t>Stavros Bannoura</w:t>
+                                  <w:t xml:space="preserve">Stavros </w:t>
                                 </w:r>
+                                <w:proofErr w:type="spellStart"/>
+                                <w:r>
+                                  <w:rPr>
+                                    <w:color w:val="000000"/>
+                                  </w:rPr>
+                                  <w:t>Bannoura</w:t>
+                                </w:r>
+                                <w:proofErr w:type="spellEnd"/>
                               </w:p>
                             </w:txbxContent>
                           </wps:txbx>
@@ -749,8 +765,16 @@
                               <w:color w:val="000000"/>
                             </w:rPr>
                             <w:tab/>
-                            <w:t>Zachary Wawrzaszek</w:t>
+                            <w:t xml:space="preserve">Zachary </w:t>
                           </w:r>
+                          <w:proofErr w:type="spellStart"/>
+                          <w:r>
+                            <w:rPr>
+                              <w:color w:val="000000"/>
+                            </w:rPr>
+                            <w:t>Wawrzaszek</w:t>
+                          </w:r>
+                          <w:proofErr w:type="spellEnd"/>
                         </w:p>
                         <w:p>
                           <w:pPr>
@@ -770,8 +794,16 @@
                               <w:color w:val="000000"/>
                             </w:rPr>
                             <w:tab/>
-                            <w:t>Stavros Bannoura</w:t>
+                            <w:t xml:space="preserve">Stavros </w:t>
                           </w:r>
+                          <w:proofErr w:type="spellStart"/>
+                          <w:r>
+                            <w:rPr>
+                              <w:color w:val="000000"/>
+                            </w:rPr>
+                            <w:t>Bannoura</w:t>
+                          </w:r>
+                          <w:proofErr w:type="spellEnd"/>
                         </w:p>
                       </w:txbxContent>
                     </v:textbox>
@@ -1123,6 +1155,7 @@
         </w:rPr>
         <w:t xml:space="preserve">Review </w:t>
       </w:r>
+      <w:proofErr w:type="gramStart"/>
       <w:r>
         <w:rPr>
           <w:b/>
@@ -1133,7 +1166,14 @@
         <w:rPr>
           <w:b/>
         </w:rPr>
-        <w:t>nd Approval</w:t>
+        <w:t>nd</w:t>
+      </w:r>
+      <w:proofErr w:type="gramEnd"/>
+      <w:r>
+        <w:rPr>
+          <w:b/>
+        </w:rPr>
+        <w:t xml:space="preserve"> Approval</w:t>
       </w:r>
     </w:p>
     <w:tbl>
@@ -2619,7 +2659,15 @@
             <w:pStyle w:val="TOCHeading"/>
           </w:pPr>
           <w:r>
-            <w:t>Table Of Contents</w:t>
+            <w:t xml:space="preserve">Table </w:t>
+          </w:r>
+          <w:proofErr w:type="gramStart"/>
+          <w:r>
+            <w:t>Of</w:t>
+          </w:r>
+          <w:proofErr w:type="gramEnd"/>
+          <w:r>
+            <w:t xml:space="preserve"> Contents</w:t>
           </w:r>
         </w:p>
         <w:p>
@@ -5868,7 +5916,15 @@
         <w:t xml:space="preserve"> especially</w:t>
       </w:r>
       <w:r>
-        <w:t xml:space="preserve"> will benefit from the application because it will both simplify the search process and reduce the amount of time they need to keep a customer on hold</w:t>
+        <w:t xml:space="preserve"> will benefit from the application because it will both simplify the search process and reduce the amount of </w:t>
+      </w:r>
+      <w:proofErr w:type="gramStart"/>
+      <w:r>
+        <w:t>time</w:t>
+      </w:r>
+      <w:proofErr w:type="gramEnd"/>
+      <w:r>
+        <w:t xml:space="preserve"> they need to keep a customer on hold</w:t>
       </w:r>
       <w:r>
         <w:t>.</w:t>
@@ -5903,6 +5959,7 @@
         </w:rPr>
         <w:t xml:space="preserve">Scope </w:t>
       </w:r>
+      <w:proofErr w:type="gramStart"/>
       <w:r>
         <w:rPr>
           <w:color w:val="auto"/>
@@ -5915,7 +5972,15 @@
           <w:color w:val="auto"/>
           <w:sz w:val="24"/>
         </w:rPr>
-        <w:t xml:space="preserve">f </w:t>
+        <w:t>f</w:t>
+      </w:r>
+      <w:proofErr w:type="gramEnd"/>
+      <w:r>
+        <w:rPr>
+          <w:color w:val="auto"/>
+          <w:sz w:val="24"/>
+        </w:rPr>
+        <w:t xml:space="preserve"> </w:t>
       </w:r>
       <w:r>
         <w:rPr>
@@ -5935,7 +6000,15 @@
     </w:p>
     <w:p>
       <w:r>
-        <w:t>This document outlines the basic structure of TagIt.FM's interfaces and provides general information about the inner workings of the application. This includes descriptions and diagrams of how the GUI will communicate with the database for the creation, retrieval, editing and deletion of tags, as well as how the software will interface with the basic file manager on individual computers. Details about the design process including issues, tradeoffs, development and collaboration tools used are also included. Any libraries that were added to Python to assist with the construction of the software, are listed in the libraries section. Additionally, details are provided regarding security, hardware, reports and output, database, class structure, and flow of data.</w:t>
+        <w:t xml:space="preserve">This document outlines the basic structure of TagIt.FM's interfaces and provides general information about the inner workings of the application. This includes descriptions and diagrams of how the GUI will communicate with the database for the creation, retrieval, editing and deletion of tags, as well as how the software will interface with the basic file manager on individual computers. Details about the design process including issues, tradeoffs, </w:t>
+      </w:r>
+      <w:proofErr w:type="gramStart"/>
+      <w:r>
+        <w:t>development</w:t>
+      </w:r>
+      <w:proofErr w:type="gramEnd"/>
+      <w:r>
+        <w:t xml:space="preserve"> and collaboration tools used are also included. Any libraries that were added to Python to assist with the construction of the software, are listed in the libraries section. Additionally, details are provided regarding security, hardware, reports and output, database, class structure, and flow of data.</w:t>
       </w:r>
     </w:p>
     <w:p>
@@ -5958,6 +6031,7 @@
         </w:rPr>
         <w:t xml:space="preserve">Definitions, Acronyms </w:t>
       </w:r>
+      <w:proofErr w:type="gramStart"/>
       <w:r>
         <w:rPr>
           <w:color w:val="auto"/>
@@ -5970,7 +6044,15 @@
           <w:color w:val="auto"/>
           <w:sz w:val="24"/>
         </w:rPr>
-        <w:t>nd Abbreviations</w:t>
+        <w:t>nd</w:t>
+      </w:r>
+      <w:proofErr w:type="gramEnd"/>
+      <w:r>
+        <w:rPr>
+          <w:color w:val="auto"/>
+          <w:sz w:val="24"/>
+        </w:rPr>
+        <w:t xml:space="preserve"> Abbreviations</w:t>
       </w:r>
       <w:bookmarkEnd w:id="3"/>
     </w:p>
@@ -6118,11 +6200,16 @@
       <w:r>
         <w:t xml:space="preserve">Overview </w:t>
       </w:r>
+      <w:proofErr w:type="gramStart"/>
       <w:r>
         <w:t>O</w:t>
       </w:r>
       <w:r>
-        <w:t>f Design</w:t>
+        <w:t>f</w:t>
+      </w:r>
+      <w:proofErr w:type="gramEnd"/>
+      <w:r>
+        <w:t xml:space="preserve"> Design</w:t>
       </w:r>
       <w:bookmarkEnd w:id="5"/>
     </w:p>
@@ -7087,6 +7174,7 @@
         </w:rPr>
         <w:t xml:space="preserve">Data Flows </w:t>
       </w:r>
+      <w:proofErr w:type="gramStart"/>
       <w:r>
         <w:rPr>
           <w:rFonts w:cstheme="majorHAnsi"/>
@@ -7103,7 +7191,17 @@
           <w:sz w:val="24"/>
           <w:szCs w:val="24"/>
         </w:rPr>
-        <w:t>nd Stat</w:t>
+        <w:t>nd</w:t>
+      </w:r>
+      <w:proofErr w:type="gramEnd"/>
+      <w:r>
+        <w:rPr>
+          <w:rFonts w:cstheme="majorHAnsi"/>
+          <w:color w:val="auto"/>
+          <w:sz w:val="24"/>
+          <w:szCs w:val="24"/>
+        </w:rPr>
+        <w:t xml:space="preserve"> Stat</w:t>
       </w:r>
       <w:r>
         <w:rPr>
@@ -7310,13 +7408,30 @@
       <w:pStyle w:val="Footer"/>
     </w:pPr>
     <w:r>
-      <w:t>Team Exists As Metonym</w:t>
+      <w:t xml:space="preserve">Team Exists </w:t>
+    </w:r>
+    <w:proofErr w:type="gramStart"/>
+    <w:r>
+      <w:t>As</w:t>
+    </w:r>
+    <w:proofErr w:type="gramEnd"/>
+    <w:r>
+      <w:t xml:space="preserve"> Metonym</w:t>
     </w:r>
     <w:r>
       <w:ptab w:relativeTo="margin" w:alignment="center" w:leader="none"/>
     </w:r>
     <w:r>
-      <w:t>2020-06-30</w:t>
+      <w:t>2020-0</w:t>
+    </w:r>
+    <w:r>
+      <w:t>7</w:t>
+    </w:r>
+    <w:r>
+      <w:t>-0</w:t>
+    </w:r>
+    <w:r>
+      <w:t>1</w:t>
     </w:r>
     <w:r>
       <w:ptab w:relativeTo="margin" w:alignment="right" w:leader="none"/>
@@ -7431,13 +7546,30 @@
       <w:pStyle w:val="Footer"/>
     </w:pPr>
     <w:r>
-      <w:t>Team Exists As Metonym</w:t>
+      <w:t xml:space="preserve">Team Exists </w:t>
+    </w:r>
+    <w:proofErr w:type="gramStart"/>
+    <w:r>
+      <w:t>As</w:t>
+    </w:r>
+    <w:proofErr w:type="gramEnd"/>
+    <w:r>
+      <w:t xml:space="preserve"> Metonym</w:t>
     </w:r>
     <w:r>
       <w:ptab w:relativeTo="margin" w:alignment="center" w:leader="none"/>
     </w:r>
     <w:r>
-      <w:t>2020-06-30</w:t>
+      <w:t>2020-0</w:t>
+    </w:r>
+    <w:r>
+      <w:t>7</w:t>
+    </w:r>
+    <w:r>
+      <w:t>-0</w:t>
+    </w:r>
+    <w:r>
+      <w:t>1</w:t>
     </w:r>
     <w:r>
       <w:ptab w:relativeTo="margin" w:alignment="right" w:leader="none"/>

</xml_diff>